<commit_message>
Fixed deadline on Student Manual
</commit_message>
<xml_diff>
--- a/Sudoku_Student_Manual.docx
+++ b/Sudoku_Student_Manual.docx
@@ -1056,23 +1056,7 @@
             <w:rStyle w:val="Hyperlink4"/>
             <w:rFonts w:eastAsia="Arial Unicode MS"/>
           </w:rPr>
-          <w:t xml:space="preserve">Write Your </w:t>
-        </w:r>
-        <w:proofErr w:type="gramStart"/>
-        <w:r>
-          <w:rPr>
-            <w:rStyle w:val="Hyperlink4"/>
-            <w:rFonts w:eastAsia="Arial Unicode MS"/>
-          </w:rPr>
-          <w:t>project</w:t>
-        </w:r>
-        <w:proofErr w:type="gramEnd"/>
-        <w:r>
-          <w:rPr>
-            <w:rStyle w:val="Hyperlink4"/>
-            <w:rFonts w:eastAsia="Arial Unicode MS"/>
-          </w:rPr>
-          <w:t xml:space="preserve"> Report </w:t>
+          <w:t xml:space="preserve">Write Your project Report </w:t>
         </w:r>
       </w:hyperlink>
       <w:r>
@@ -3304,7 +3288,7 @@
           <w:u w:color="000000"/>
         </w:rPr>
         <w:lastRenderedPageBreak/>
-        <w:t xml:space="preserve">Acceptable Backtrack: If the ratio of your </w:t>
+        <w:t xml:space="preserve">Acceptable Backtrack: If the ratio of your agent’s </w:t>
       </w:r>
       <w:proofErr w:type="gramStart"/>
       <w:r>
@@ -3315,7 +3299,7 @@
           <w:szCs w:val="24"/>
           <w:u w:color="000000"/>
         </w:rPr>
-        <w:t>agent’s</w:t>
+        <w:t>backtrack</w:t>
       </w:r>
       <w:proofErr w:type="gramEnd"/>
       <w:r>
@@ -3326,7 +3310,7 @@
           <w:szCs w:val="24"/>
           <w:u w:color="000000"/>
         </w:rPr>
-        <w:t xml:space="preserve"> backtrack against the teacher’s backtrack is within a certain range, then it is an acceptable backtrack. Points will be deducted depending on how far you are from the acceptable range. If the agent is way off the acceptable range, then the agent will only be awarded 50% of the score for that board (awarded for completion).</w:t>
+        <w:t xml:space="preserve"> against the teacher’s backtrack is within a certain range, then it is an acceptable backtrack. Points will be deducted depending on how far you are from the acceptable range. If the agent is way off the acceptable range, then the agent will only be awarded 50% of the score for that board (awarded for completion).</w:t>
       </w:r>
     </w:p>
     <w:p>
@@ -3939,29 +3923,151 @@
           <w:szCs w:val="24"/>
           <w:u w:color="000000"/>
         </w:rPr>
-        <w:t xml:space="preserve">, you will need to use SSH. SSH stands for Secure Shell. It is a program designed to allow users to log into another computer over a network, to execute commands on that computer and to move files to and from that computer. A Mac user can use the terminal application, whereas, a Windows user will need to install </w:t>
+        <w:t xml:space="preserve">, you will need to use SSH. SSH stands for Secure Shell. It is a program designed to allow users to log into another computer over a network, to execute commands on that computer and to move files to and from that computer. A Mac user can use the terminal application, whereas, a Windows user will need to install PuTTY. You can download PuTTY from </w:t>
+      </w:r>
+      <w:r>
+        <w:rPr>
+          <w:rStyle w:val="None"/>
+          <w:rFonts w:ascii="Times New Roman" w:hAnsi="Times New Roman"/>
+          <w:color w:val="0000FF"/>
+          <w:sz w:val="24"/>
+          <w:szCs w:val="24"/>
+          <w:u w:color="0000FF"/>
+        </w:rPr>
+        <w:t>here</w:t>
+      </w:r>
+      <w:r>
+        <w:rPr>
+          <w:rFonts w:ascii="Times New Roman" w:hAnsi="Times New Roman"/>
+          <w:sz w:val="24"/>
+          <w:szCs w:val="24"/>
+          <w:u w:color="000000"/>
+        </w:rPr>
+        <w:t>.</w:t>
+      </w:r>
+      <w:r>
+        <w:rPr>
+          <w:rStyle w:val="None"/>
+          <w:rFonts w:ascii="Times New Roman" w:hAnsi="Times New Roman"/>
+          <w:sz w:val="24"/>
+          <w:szCs w:val="24"/>
+          <w:u w:color="000000"/>
+        </w:rPr>
+        <w:t xml:space="preserve"> Downloa</w:t>
+      </w:r>
+      <w:r>
+        <w:rPr>
+          <w:rStyle w:val="None"/>
+          <w:rFonts w:ascii="Times New Roman" w:hAnsi="Times New Roman"/>
+          <w:sz w:val="24"/>
+          <w:szCs w:val="24"/>
+          <w:u w:color="000000"/>
+        </w:rPr>
+        <w:t>d the MSI installer for Windows</w:t>
+      </w:r>
+      <w:r>
+        <w:rPr>
+          <w:rStyle w:val="None"/>
+          <w:rFonts w:ascii="Times New Roman" w:hAnsi="Times New Roman"/>
+          <w:sz w:val="24"/>
+          <w:szCs w:val="24"/>
+          <w:u w:color="000000"/>
+        </w:rPr>
+        <w:t xml:space="preserve"> and run the installer for PuTTY. </w:t>
+      </w:r>
+    </w:p>
+    <w:p>
+      <w:pPr>
+        <w:pStyle w:val="Default"/>
+        <w:spacing w:line="360" w:lineRule="auto"/>
+        <w:rPr>
+          <w:rStyle w:val="None"/>
+          <w:rFonts w:ascii="Times New Roman" w:eastAsia="Times New Roman" w:hAnsi="Times New Roman" w:cs="Times New Roman"/>
+          <w:color w:val="4E80BD"/>
+          <w:sz w:val="24"/>
+          <w:szCs w:val="24"/>
+          <w:u w:color="4E80BD"/>
+        </w:rPr>
+      </w:pPr>
+      <w:r>
+        <w:rPr>
+          <w:rStyle w:val="None"/>
+          <w:rFonts w:ascii="Times New Roman" w:eastAsia="Times New Roman" w:hAnsi="Times New Roman" w:cs="Times New Roman"/>
+          <w:color w:val="4E80BD"/>
+          <w:sz w:val="24"/>
+          <w:szCs w:val="24"/>
+          <w:u w:color="4E80BD"/>
+        </w:rPr>
+        <w:tab/>
+      </w:r>
+    </w:p>
+    <w:p>
+      <w:pPr>
+        <w:pStyle w:val="Default"/>
+        <w:spacing w:line="360" w:lineRule="auto"/>
+        <w:rPr>
+          <w:rFonts w:ascii="Times New Roman" w:eastAsia="Times New Roman" w:hAnsi="Times New Roman" w:cs="Times New Roman"/>
+          <w:sz w:val="24"/>
+          <w:szCs w:val="24"/>
+          <w:u w:color="000000"/>
+        </w:rPr>
+      </w:pPr>
+      <w:r>
+        <w:rPr>
+          <w:rStyle w:val="None"/>
+          <w:rFonts w:ascii="Times New Roman" w:hAnsi="Times New Roman"/>
+          <w:color w:val="4E80BD"/>
+          <w:sz w:val="24"/>
+          <w:szCs w:val="24"/>
+          <w:u w:color="4E80BD"/>
+        </w:rPr>
+        <w:t xml:space="preserve">Connect to </w:t>
       </w:r>
       <w:proofErr w:type="spellStart"/>
       <w:r>
         <w:rPr>
           <w:rStyle w:val="None"/>
           <w:rFonts w:ascii="Times New Roman" w:hAnsi="Times New Roman"/>
-          <w:sz w:val="24"/>
-          <w:szCs w:val="24"/>
-          <w:u w:color="000000"/>
-        </w:rPr>
-        <w:t>PuTTY</w:t>
+          <w:color w:val="4E80BD"/>
+          <w:sz w:val="24"/>
+          <w:szCs w:val="24"/>
+          <w:u w:color="4E80BD"/>
+        </w:rPr>
+        <w:t>Openlab</w:t>
       </w:r>
       <w:proofErr w:type="spellEnd"/>
       <w:r>
         <w:rPr>
           <w:rStyle w:val="None"/>
           <w:rFonts w:ascii="Times New Roman" w:hAnsi="Times New Roman"/>
-          <w:sz w:val="24"/>
-          <w:szCs w:val="24"/>
-          <w:u w:color="000000"/>
-        </w:rPr>
-        <w:t xml:space="preserve">. You can download </w:t>
+          <w:color w:val="4E80BD"/>
+          <w:sz w:val="24"/>
+          <w:szCs w:val="24"/>
+          <w:u w:color="4E80BD"/>
+        </w:rPr>
+        <w:t xml:space="preserve"> </w:t>
+      </w:r>
+    </w:p>
+    <w:p>
+      <w:pPr>
+        <w:pStyle w:val="Default"/>
+        <w:spacing w:line="360" w:lineRule="auto"/>
+        <w:rPr>
+          <w:rFonts w:ascii="Times New Roman" w:eastAsia="Times New Roman" w:hAnsi="Times New Roman" w:cs="Times New Roman"/>
+          <w:sz w:val="24"/>
+          <w:szCs w:val="24"/>
+          <w:u w:color="000000"/>
+        </w:rPr>
+      </w:pPr>
+      <w:r>
+        <w:rPr>
+          <w:rStyle w:val="None"/>
+          <w:rFonts w:ascii="Times New Roman" w:hAnsi="Times New Roman"/>
+          <w:sz w:val="24"/>
+          <w:szCs w:val="24"/>
+          <w:u w:color="000000"/>
+        </w:rPr>
+        <w:t xml:space="preserve">Connecting to </w:t>
       </w:r>
       <w:proofErr w:type="spellStart"/>
       <w:r>
@@ -3972,7 +4078,7 @@
           <w:szCs w:val="24"/>
           <w:u w:color="000000"/>
         </w:rPr>
-        <w:t>PuTTY</w:t>
+        <w:t>openlab</w:t>
       </w:r>
       <w:proofErr w:type="spellEnd"/>
       <w:r>
@@ -3983,57 +4089,7 @@
           <w:szCs w:val="24"/>
           <w:u w:color="000000"/>
         </w:rPr>
-        <w:t xml:space="preserve"> from </w:t>
-      </w:r>
-      <w:r>
-        <w:rPr>
-          <w:rStyle w:val="None"/>
-          <w:rFonts w:ascii="Times New Roman" w:hAnsi="Times New Roman"/>
-          <w:color w:val="0000FF"/>
-          <w:sz w:val="24"/>
-          <w:szCs w:val="24"/>
-          <w:u w:color="0000FF"/>
-        </w:rPr>
-        <w:t>here</w:t>
-      </w:r>
-      <w:r>
-        <w:rPr>
-          <w:rFonts w:ascii="Times New Roman" w:hAnsi="Times New Roman"/>
-          <w:sz w:val="24"/>
-          <w:szCs w:val="24"/>
-          <w:u w:color="000000"/>
-        </w:rPr>
-        <w:t>.</w:t>
-      </w:r>
-      <w:r>
-        <w:rPr>
-          <w:rStyle w:val="None"/>
-          <w:rFonts w:ascii="Times New Roman" w:hAnsi="Times New Roman"/>
-          <w:sz w:val="24"/>
-          <w:szCs w:val="24"/>
-          <w:u w:color="000000"/>
-        </w:rPr>
-        <w:t xml:space="preserve"> Downloa</w:t>
-      </w:r>
-      <w:r>
-        <w:rPr>
-          <w:rStyle w:val="None"/>
-          <w:rFonts w:ascii="Times New Roman" w:hAnsi="Times New Roman"/>
-          <w:sz w:val="24"/>
-          <w:szCs w:val="24"/>
-          <w:u w:color="000000"/>
-        </w:rPr>
-        <w:t>d the MSI installer for Windows</w:t>
-      </w:r>
-      <w:r>
-        <w:rPr>
-          <w:rStyle w:val="None"/>
-          <w:rFonts w:ascii="Times New Roman" w:hAnsi="Times New Roman"/>
-          <w:sz w:val="24"/>
-          <w:szCs w:val="24"/>
-          <w:u w:color="000000"/>
-        </w:rPr>
-        <w:t xml:space="preserve"> and run the installer for </w:t>
+        <w:t xml:space="preserve"> is as easy as </w:t>
       </w:r>
       <w:proofErr w:type="spellStart"/>
       <w:r>
@@ -4044,7 +4100,7 @@
           <w:szCs w:val="24"/>
           <w:u w:color="000000"/>
         </w:rPr>
-        <w:t>PuTTY</w:t>
+        <w:t>SSHing</w:t>
       </w:r>
       <w:proofErr w:type="spellEnd"/>
       <w:r>
@@ -4055,7 +4111,86 @@
           <w:szCs w:val="24"/>
           <w:u w:color="000000"/>
         </w:rPr>
-        <w:t xml:space="preserve">. </w:t>
+        <w:t xml:space="preserve"> into the open lab server. If you are on Windows and using PuTTY, type </w:t>
+      </w:r>
+      <w:r>
+        <w:rPr>
+          <w:rFonts w:ascii="Times New Roman" w:hAnsi="Times New Roman"/>
+          <w:sz w:val="24"/>
+          <w:szCs w:val="24"/>
+          <w:u w:color="000000"/>
+        </w:rPr>
+        <w:t xml:space="preserve">“openlab.ics.uci.edu” </w:t>
+      </w:r>
+      <w:r>
+        <w:rPr>
+          <w:rStyle w:val="None"/>
+          <w:rFonts w:ascii="Times New Roman" w:hAnsi="Times New Roman"/>
+          <w:sz w:val="24"/>
+          <w:szCs w:val="24"/>
+          <w:u w:color="000000"/>
+        </w:rPr>
+        <w:t xml:space="preserve">into the Host Name box; make sure the port is 22 and the SSH flag is ticked. Click open, and login using your ICS account info. If you are using Mac, open the terminal found under Application -&gt; Utilities. Enter </w:t>
+      </w:r>
+      <w:r>
+        <w:rPr>
+          <w:rFonts w:ascii="Times New Roman" w:hAnsi="Times New Roman"/>
+          <w:sz w:val="24"/>
+          <w:szCs w:val="24"/>
+          <w:u w:color="000000"/>
+        </w:rPr>
+        <w:t>‘</w:t>
+      </w:r>
+      <w:proofErr w:type="spellStart"/>
+      <w:r>
+        <w:rPr>
+          <w:rStyle w:val="None"/>
+          <w:rFonts w:ascii="Times New Roman" w:hAnsi="Times New Roman"/>
+          <w:sz w:val="24"/>
+          <w:szCs w:val="24"/>
+          <w:u w:color="000000"/>
+        </w:rPr>
+        <w:t>ssh</w:t>
+      </w:r>
+      <w:proofErr w:type="spellEnd"/>
+      <w:r>
+        <w:rPr>
+          <w:rStyle w:val="None"/>
+          <w:rFonts w:ascii="Times New Roman" w:hAnsi="Times New Roman"/>
+          <w:sz w:val="24"/>
+          <w:szCs w:val="24"/>
+          <w:u w:color="000000"/>
+        </w:rPr>
+        <w:t xml:space="preserve"> yourICSusername@openlab.ics.uci.edu</w:t>
+      </w:r>
+      <w:r>
+        <w:rPr>
+          <w:rFonts w:ascii="Times New Roman" w:hAnsi="Times New Roman"/>
+          <w:sz w:val="24"/>
+          <w:szCs w:val="24"/>
+          <w:u w:color="000000"/>
+        </w:rPr>
+        <w:t xml:space="preserve">’ </w:t>
+      </w:r>
+      <w:r>
+        <w:rPr>
+          <w:rStyle w:val="None"/>
+          <w:rFonts w:ascii="Times New Roman" w:hAnsi="Times New Roman"/>
+          <w:sz w:val="24"/>
+          <w:szCs w:val="24"/>
+          <w:u w:color="000000"/>
+        </w:rPr>
+        <w:t>and login using your</w:t>
+      </w:r>
+      <w:r>
+        <w:rPr>
+          <w:rStyle w:val="None"/>
+          <w:rFonts w:ascii="Times New Roman" w:hAnsi="Times New Roman"/>
+          <w:sz w:val="24"/>
+          <w:szCs w:val="24"/>
+          <w:u w:color="000000"/>
+        </w:rPr>
+        <w:t xml:space="preserve"> ICS account. </w:t>
       </w:r>
     </w:p>
     <w:p>
@@ -4071,7 +4206,11 @@
           <w:u w:color="4E80BD"/>
         </w:rPr>
       </w:pPr>
-      <w:r>
+    </w:p>
+    <w:p>
+      <w:pPr>
+        <w:pStyle w:val="Default"/>
+        <w:spacing w:line="360" w:lineRule="auto"/>
         <w:rPr>
           <w:rStyle w:val="None"/>
           <w:rFonts w:ascii="Times New Roman" w:eastAsia="Times New Roman" w:hAnsi="Times New Roman" w:cs="Times New Roman"/>
@@ -4080,19 +4219,6 @@
           <w:szCs w:val="24"/>
           <w:u w:color="4E80BD"/>
         </w:rPr>
-        <w:tab/>
-      </w:r>
-    </w:p>
-    <w:p>
-      <w:pPr>
-        <w:pStyle w:val="Default"/>
-        <w:spacing w:line="360" w:lineRule="auto"/>
-        <w:rPr>
-          <w:rFonts w:ascii="Times New Roman" w:eastAsia="Times New Roman" w:hAnsi="Times New Roman" w:cs="Times New Roman"/>
-          <w:sz w:val="24"/>
-          <w:szCs w:val="24"/>
-          <w:u w:color="000000"/>
-        </w:rPr>
       </w:pPr>
       <w:r>
         <w:rPr>
@@ -4103,7 +4229,7 @@
           <w:szCs w:val="24"/>
           <w:u w:color="4E80BD"/>
         </w:rPr>
-        <w:t xml:space="preserve">Connect to </w:t>
+        <w:t xml:space="preserve">Download the shells on </w:t>
       </w:r>
       <w:proofErr w:type="spellStart"/>
       <w:r>
@@ -4149,7 +4275,7 @@
           <w:szCs w:val="24"/>
           <w:u w:color="000000"/>
         </w:rPr>
-        <w:t xml:space="preserve">Connecting to </w:t>
+        <w:t xml:space="preserve">To download the shells on </w:t>
       </w:r>
       <w:proofErr w:type="spellStart"/>
       <w:r>
@@ -4160,6 +4286,28 @@
           <w:szCs w:val="24"/>
           <w:u w:color="000000"/>
         </w:rPr>
+        <w:t>Openlab</w:t>
+      </w:r>
+      <w:proofErr w:type="spellEnd"/>
+      <w:r>
+        <w:rPr>
+          <w:rStyle w:val="None"/>
+          <w:rFonts w:ascii="Times New Roman" w:hAnsi="Times New Roman"/>
+          <w:sz w:val="24"/>
+          <w:szCs w:val="24"/>
+          <w:u w:color="000000"/>
+        </w:rPr>
+        <w:t xml:space="preserve">, you will use Git. On </w:t>
+      </w:r>
+      <w:proofErr w:type="spellStart"/>
+      <w:r>
+        <w:rPr>
+          <w:rStyle w:val="None"/>
+          <w:rFonts w:ascii="Times New Roman" w:hAnsi="Times New Roman"/>
+          <w:sz w:val="24"/>
+          <w:szCs w:val="24"/>
+          <w:u w:color="000000"/>
+        </w:rPr>
         <w:t>openlab</w:t>
       </w:r>
       <w:proofErr w:type="spellEnd"/>
@@ -4171,281 +4319,7 @@
           <w:szCs w:val="24"/>
           <w:u w:color="000000"/>
         </w:rPr>
-        <w:t xml:space="preserve"> is as easy as </w:t>
-      </w:r>
-      <w:proofErr w:type="spellStart"/>
-      <w:r>
-        <w:rPr>
-          <w:rStyle w:val="None"/>
-          <w:rFonts w:ascii="Times New Roman" w:hAnsi="Times New Roman"/>
-          <w:sz w:val="24"/>
-          <w:szCs w:val="24"/>
-          <w:u w:color="000000"/>
-        </w:rPr>
-        <w:t>SSHing</w:t>
-      </w:r>
-      <w:proofErr w:type="spellEnd"/>
-      <w:r>
-        <w:rPr>
-          <w:rStyle w:val="None"/>
-          <w:rFonts w:ascii="Times New Roman" w:hAnsi="Times New Roman"/>
-          <w:sz w:val="24"/>
-          <w:szCs w:val="24"/>
-          <w:u w:color="000000"/>
-        </w:rPr>
-        <w:t xml:space="preserve"> into the open lab server. If you are on Windows and using </w:t>
-      </w:r>
-      <w:proofErr w:type="spellStart"/>
-      <w:r>
-        <w:rPr>
-          <w:rStyle w:val="None"/>
-          <w:rFonts w:ascii="Times New Roman" w:hAnsi="Times New Roman"/>
-          <w:sz w:val="24"/>
-          <w:szCs w:val="24"/>
-          <w:u w:color="000000"/>
-        </w:rPr>
-        <w:t>PuTTY</w:t>
-      </w:r>
-      <w:proofErr w:type="spellEnd"/>
-      <w:r>
-        <w:rPr>
-          <w:rStyle w:val="None"/>
-          <w:rFonts w:ascii="Times New Roman" w:hAnsi="Times New Roman"/>
-          <w:sz w:val="24"/>
-          <w:szCs w:val="24"/>
-          <w:u w:color="000000"/>
-        </w:rPr>
-        <w:t xml:space="preserve">, type </w:t>
-      </w:r>
-      <w:r>
-        <w:rPr>
-          <w:rFonts w:ascii="Times New Roman" w:hAnsi="Times New Roman"/>
-          <w:sz w:val="24"/>
-          <w:szCs w:val="24"/>
-          <w:u w:color="000000"/>
-        </w:rPr>
-        <w:t xml:space="preserve">“openlab.ics.uci.edu” </w:t>
-      </w:r>
-      <w:r>
-        <w:rPr>
-          <w:rStyle w:val="None"/>
-          <w:rFonts w:ascii="Times New Roman" w:hAnsi="Times New Roman"/>
-          <w:sz w:val="24"/>
-          <w:szCs w:val="24"/>
-          <w:u w:color="000000"/>
-        </w:rPr>
-        <w:t xml:space="preserve">into the Host Name box; make sure the port is 22 and the SSH flag is ticked. Click open, and login using your ICS account info. If you are using Mac, open the terminal found under Application -&gt; Utilities. Enter </w:t>
-      </w:r>
-      <w:r>
-        <w:rPr>
-          <w:rFonts w:ascii="Times New Roman" w:hAnsi="Times New Roman"/>
-          <w:sz w:val="24"/>
-          <w:szCs w:val="24"/>
-          <w:u w:color="000000"/>
-        </w:rPr>
-        <w:t>‘</w:t>
-      </w:r>
-      <w:proofErr w:type="spellStart"/>
-      <w:r>
-        <w:rPr>
-          <w:rStyle w:val="None"/>
-          <w:rFonts w:ascii="Times New Roman" w:hAnsi="Times New Roman"/>
-          <w:sz w:val="24"/>
-          <w:szCs w:val="24"/>
-          <w:u w:color="000000"/>
-        </w:rPr>
-        <w:t>ssh</w:t>
-      </w:r>
-      <w:proofErr w:type="spellEnd"/>
-      <w:r>
-        <w:rPr>
-          <w:rStyle w:val="None"/>
-          <w:rFonts w:ascii="Times New Roman" w:hAnsi="Times New Roman"/>
-          <w:sz w:val="24"/>
-          <w:szCs w:val="24"/>
-          <w:u w:color="000000"/>
-        </w:rPr>
-        <w:t xml:space="preserve"> yourICSusername@openlab.ics.uci.edu</w:t>
-      </w:r>
-      <w:r>
-        <w:rPr>
-          <w:rFonts w:ascii="Times New Roman" w:hAnsi="Times New Roman"/>
-          <w:sz w:val="24"/>
-          <w:szCs w:val="24"/>
-          <w:u w:color="000000"/>
-        </w:rPr>
-        <w:t xml:space="preserve">’ </w:t>
-      </w:r>
-      <w:r>
-        <w:rPr>
-          <w:rStyle w:val="None"/>
-          <w:rFonts w:ascii="Times New Roman" w:hAnsi="Times New Roman"/>
-          <w:sz w:val="24"/>
-          <w:szCs w:val="24"/>
-          <w:u w:color="000000"/>
-        </w:rPr>
-        <w:t>and login using your</w:t>
-      </w:r>
-      <w:r>
-        <w:rPr>
-          <w:rStyle w:val="None"/>
-          <w:rFonts w:ascii="Times New Roman" w:hAnsi="Times New Roman"/>
-          <w:sz w:val="24"/>
-          <w:szCs w:val="24"/>
-          <w:u w:color="000000"/>
-        </w:rPr>
-        <w:t xml:space="preserve"> ICS account. </w:t>
-      </w:r>
-    </w:p>
-    <w:p>
-      <w:pPr>
-        <w:pStyle w:val="Default"/>
-        <w:spacing w:line="360" w:lineRule="auto"/>
-        <w:rPr>
-          <w:rStyle w:val="None"/>
-          <w:rFonts w:ascii="Times New Roman" w:eastAsia="Times New Roman" w:hAnsi="Times New Roman" w:cs="Times New Roman"/>
-          <w:color w:val="4E80BD"/>
-          <w:sz w:val="24"/>
-          <w:szCs w:val="24"/>
-          <w:u w:color="4E80BD"/>
-        </w:rPr>
-      </w:pPr>
-    </w:p>
-    <w:p>
-      <w:pPr>
-        <w:pStyle w:val="Default"/>
-        <w:spacing w:line="360" w:lineRule="auto"/>
-        <w:rPr>
-          <w:rStyle w:val="None"/>
-          <w:rFonts w:ascii="Times New Roman" w:eastAsia="Times New Roman" w:hAnsi="Times New Roman" w:cs="Times New Roman"/>
-          <w:color w:val="4E80BD"/>
-          <w:sz w:val="24"/>
-          <w:szCs w:val="24"/>
-          <w:u w:color="4E80BD"/>
-        </w:rPr>
-      </w:pPr>
-      <w:r>
-        <w:rPr>
-          <w:rStyle w:val="None"/>
-          <w:rFonts w:ascii="Times New Roman" w:hAnsi="Times New Roman"/>
-          <w:color w:val="4E80BD"/>
-          <w:sz w:val="24"/>
-          <w:szCs w:val="24"/>
-          <w:u w:color="4E80BD"/>
-        </w:rPr>
-        <w:t xml:space="preserve">Download the shells on </w:t>
-      </w:r>
-      <w:proofErr w:type="spellStart"/>
-      <w:r>
-        <w:rPr>
-          <w:rStyle w:val="None"/>
-          <w:rFonts w:ascii="Times New Roman" w:hAnsi="Times New Roman"/>
-          <w:color w:val="4E80BD"/>
-          <w:sz w:val="24"/>
-          <w:szCs w:val="24"/>
-          <w:u w:color="4E80BD"/>
-        </w:rPr>
-        <w:t>Openlab</w:t>
-      </w:r>
-      <w:proofErr w:type="spellEnd"/>
-      <w:r>
-        <w:rPr>
-          <w:rStyle w:val="None"/>
-          <w:rFonts w:ascii="Times New Roman" w:hAnsi="Times New Roman"/>
-          <w:color w:val="4E80BD"/>
-          <w:sz w:val="24"/>
-          <w:szCs w:val="24"/>
-          <w:u w:color="4E80BD"/>
-        </w:rPr>
-        <w:t xml:space="preserve"> </w:t>
-      </w:r>
-    </w:p>
-    <w:p>
-      <w:pPr>
-        <w:pStyle w:val="Default"/>
-        <w:spacing w:line="360" w:lineRule="auto"/>
-        <w:rPr>
-          <w:rFonts w:ascii="Times New Roman" w:eastAsia="Times New Roman" w:hAnsi="Times New Roman" w:cs="Times New Roman"/>
-          <w:sz w:val="24"/>
-          <w:szCs w:val="24"/>
-          <w:u w:color="000000"/>
-        </w:rPr>
-      </w:pPr>
-      <w:r>
-        <w:rPr>
-          <w:rStyle w:val="None"/>
-          <w:rFonts w:ascii="Times New Roman" w:hAnsi="Times New Roman"/>
-          <w:sz w:val="24"/>
-          <w:szCs w:val="24"/>
-          <w:u w:color="000000"/>
-        </w:rPr>
-        <w:t xml:space="preserve">To download the shells on </w:t>
-      </w:r>
-      <w:proofErr w:type="spellStart"/>
-      <w:r>
-        <w:rPr>
-          <w:rStyle w:val="None"/>
-          <w:rFonts w:ascii="Times New Roman" w:hAnsi="Times New Roman"/>
-          <w:sz w:val="24"/>
-          <w:szCs w:val="24"/>
-          <w:u w:color="000000"/>
-        </w:rPr>
-        <w:t>Openlab</w:t>
-      </w:r>
-      <w:proofErr w:type="spellEnd"/>
-      <w:r>
-        <w:rPr>
-          <w:rStyle w:val="None"/>
-          <w:rFonts w:ascii="Times New Roman" w:hAnsi="Times New Roman"/>
-          <w:sz w:val="24"/>
-          <w:szCs w:val="24"/>
-          <w:u w:color="000000"/>
-        </w:rPr>
-        <w:t xml:space="preserve">, you will use Git. On </w:t>
-      </w:r>
-      <w:proofErr w:type="spellStart"/>
-      <w:r>
-        <w:rPr>
-          <w:rStyle w:val="None"/>
-          <w:rFonts w:ascii="Times New Roman" w:hAnsi="Times New Roman"/>
-          <w:sz w:val="24"/>
-          <w:szCs w:val="24"/>
-          <w:u w:color="000000"/>
-        </w:rPr>
-        <w:t>openlab</w:t>
-      </w:r>
-      <w:proofErr w:type="spellEnd"/>
-      <w:r>
-        <w:rPr>
-          <w:rStyle w:val="None"/>
-          <w:rFonts w:ascii="Times New Roman" w:hAnsi="Times New Roman"/>
-          <w:sz w:val="24"/>
-          <w:szCs w:val="24"/>
-          <w:u w:color="000000"/>
-        </w:rPr>
-        <w:t xml:space="preserve">, whether through </w:t>
-      </w:r>
-      <w:proofErr w:type="spellStart"/>
-      <w:r>
-        <w:rPr>
-          <w:rStyle w:val="None"/>
-          <w:rFonts w:ascii="Times New Roman" w:hAnsi="Times New Roman"/>
-          <w:sz w:val="24"/>
-          <w:szCs w:val="24"/>
-          <w:u w:color="000000"/>
-        </w:rPr>
-        <w:t>PuTTY</w:t>
-      </w:r>
-      <w:proofErr w:type="spellEnd"/>
-      <w:r>
-        <w:rPr>
-          <w:rStyle w:val="None"/>
-          <w:rFonts w:ascii="Times New Roman" w:hAnsi="Times New Roman"/>
-          <w:sz w:val="24"/>
-          <w:szCs w:val="24"/>
-          <w:u w:color="000000"/>
-        </w:rPr>
-        <w:t xml:space="preserve"> or terminal, execute the following git clone command: </w:t>
+        <w:t xml:space="preserve">, whether through PuTTY or terminal, execute the following git clone command: </w:t>
       </w:r>
     </w:p>
     <w:p>
@@ -5068,29 +4942,7 @@
           <w:szCs w:val="24"/>
           <w:u w:color="000000"/>
         </w:rPr>
-        <w:t xml:space="preserve">To run your program after you have compiled it, navigate to the bin folder. You should find the compiled program inside. Refer to the Shell Manual Appendix for help running it. To generate large amounts of boards to use with the folder option, refer to the Board Generator. If you are using the Python </w:t>
-      </w:r>
-      <w:proofErr w:type="gramStart"/>
-      <w:r>
-        <w:rPr>
-          <w:rStyle w:val="None"/>
-          <w:rFonts w:ascii="Times New Roman" w:hAnsi="Times New Roman"/>
-          <w:sz w:val="24"/>
-          <w:szCs w:val="24"/>
-          <w:u w:color="000000"/>
-        </w:rPr>
-        <w:t>Shell</w:t>
-      </w:r>
-      <w:proofErr w:type="gramEnd"/>
-      <w:r>
-        <w:rPr>
-          <w:rStyle w:val="None"/>
-          <w:rFonts w:ascii="Times New Roman" w:hAnsi="Times New Roman"/>
-          <w:sz w:val="24"/>
-          <w:szCs w:val="24"/>
-          <w:u w:color="000000"/>
-        </w:rPr>
-        <w:t xml:space="preserve"> make sure you are using Python 3.5.2. On </w:t>
+        <w:t xml:space="preserve">To run your program after you have compiled it, navigate to the bin folder. You should find the compiled program inside. Refer to the Shell Manual Appendix for help running it. To generate large amounts of boards to use with the folder option, refer to the Board Generator. If you are using the Python Shell make sure you are using Python 3.5.2. On </w:t>
       </w:r>
       <w:proofErr w:type="spellStart"/>
       <w:r>
@@ -5691,57 +5543,17 @@
           <w:szCs w:val="24"/>
           <w:u w:color="000000"/>
         </w:rPr>
-        <w:t xml:space="preserve"> (Feb 10)</w:t>
-      </w:r>
-    </w:p>
-    <w:p>
-      <w:pPr>
-        <w:pStyle w:val="Default"/>
-        <w:spacing w:line="360" w:lineRule="auto"/>
-        <w:rPr>
-          <w:rFonts w:ascii="Times New Roman" w:eastAsia="Times New Roman" w:hAnsi="Times New Roman" w:cs="Times New Roman"/>
-          <w:sz w:val="24"/>
-          <w:szCs w:val="24"/>
-          <w:u w:color="000000"/>
-        </w:rPr>
-      </w:pPr>
-      <w:r>
-        <w:rPr>
-          <w:rFonts w:ascii="Times New Roman" w:eastAsia="Times New Roman" w:hAnsi="Times New Roman" w:cs="Times New Roman"/>
-          <w:sz w:val="24"/>
-          <w:szCs w:val="24"/>
-          <w:u w:color="000000"/>
-        </w:rPr>
-        <w:tab/>
-      </w:r>
-      <w:r>
-        <w:rPr>
-          <w:rFonts w:ascii="Times New Roman" w:hAnsi="Times New Roman"/>
-          <w:sz w:val="24"/>
-          <w:szCs w:val="24"/>
-          <w:u w:color="000000"/>
-        </w:rPr>
-        <w:t xml:space="preserve">● </w:t>
-      </w:r>
-      <w:r>
-        <w:rPr>
-          <w:rStyle w:val="None"/>
-          <w:rFonts w:ascii="Times New Roman" w:hAnsi="Times New Roman"/>
-          <w:sz w:val="24"/>
-          <w:szCs w:val="24"/>
-          <w:u w:color="000000"/>
-        </w:rPr>
-        <w:t>Deadline 2 (Part2 AI)</w:t>
-      </w:r>
-      <w:r>
-        <w:rPr>
-          <w:rStyle w:val="None"/>
-          <w:rFonts w:ascii="Times New Roman" w:hAnsi="Times New Roman"/>
-          <w:sz w:val="24"/>
-          <w:szCs w:val="24"/>
-          <w:u w:color="000000"/>
-        </w:rPr>
-        <w:t xml:space="preserve"> (Mar 1</w:t>
+        <w:t xml:space="preserve"> (Feb </w:t>
+      </w:r>
+      <w:r>
+        <w:rPr>
+          <w:rStyle w:val="None"/>
+          <w:rFonts w:ascii="Times New Roman" w:hAnsi="Times New Roman"/>
+          <w:sz w:val="24"/>
+          <w:szCs w:val="24"/>
+          <w:u w:color="000000"/>
+        </w:rPr>
+        <w:t>24</w:t>
       </w:r>
       <w:bookmarkStart w:id="13" w:name="_GoBack"/>
       <w:bookmarkEnd w:id="13"/>
@@ -5753,7 +5565,57 @@
           <w:szCs w:val="24"/>
           <w:u w:color="000000"/>
         </w:rPr>
-        <w:t>7)</w:t>
+        <w:t>)</w:t>
+      </w:r>
+    </w:p>
+    <w:p>
+      <w:pPr>
+        <w:pStyle w:val="Default"/>
+        <w:spacing w:line="360" w:lineRule="auto"/>
+        <w:rPr>
+          <w:rFonts w:ascii="Times New Roman" w:eastAsia="Times New Roman" w:hAnsi="Times New Roman" w:cs="Times New Roman"/>
+          <w:sz w:val="24"/>
+          <w:szCs w:val="24"/>
+          <w:u w:color="000000"/>
+        </w:rPr>
+      </w:pPr>
+      <w:r>
+        <w:rPr>
+          <w:rFonts w:ascii="Times New Roman" w:eastAsia="Times New Roman" w:hAnsi="Times New Roman" w:cs="Times New Roman"/>
+          <w:sz w:val="24"/>
+          <w:szCs w:val="24"/>
+          <w:u w:color="000000"/>
+        </w:rPr>
+        <w:tab/>
+      </w:r>
+      <w:r>
+        <w:rPr>
+          <w:rFonts w:ascii="Times New Roman" w:hAnsi="Times New Roman"/>
+          <w:sz w:val="24"/>
+          <w:szCs w:val="24"/>
+          <w:u w:color="000000"/>
+        </w:rPr>
+        <w:t xml:space="preserve">● </w:t>
+      </w:r>
+      <w:r>
+        <w:rPr>
+          <w:rStyle w:val="None"/>
+          <w:rFonts w:ascii="Times New Roman" w:hAnsi="Times New Roman"/>
+          <w:sz w:val="24"/>
+          <w:szCs w:val="24"/>
+          <w:u w:color="000000"/>
+        </w:rPr>
+        <w:t>Deadline 2 (Part2 AI)</w:t>
+      </w:r>
+      <w:r>
+        <w:rPr>
+          <w:rStyle w:val="None"/>
+          <w:rFonts w:ascii="Times New Roman" w:hAnsi="Times New Roman"/>
+          <w:sz w:val="24"/>
+          <w:szCs w:val="24"/>
+          <w:u w:color="000000"/>
+        </w:rPr>
+        <w:t xml:space="preserve"> (Mar 17)</w:t>
       </w:r>
     </w:p>
     <w:p>

</xml_diff>

<commit_message>
Typo fix for manual
</commit_message>
<xml_diff>
--- a/Sudoku_Student_Manual.docx
+++ b/Sudoku_Student_Manual.docx
@@ -360,7 +360,7 @@
           <w:szCs w:val="24"/>
           <w:u w:color="000000"/>
         </w:rPr>
-        <w:t>Feb 10</w:t>
+        <w:t>Feb 1</w:t>
       </w:r>
       <w:r>
         <w:rPr>
@@ -369,7 +369,7 @@
           <w:szCs w:val="24"/>
           <w:u w:color="000000"/>
         </w:rPr>
-        <w:t xml:space="preserve">, 2018 by </w:t>
+        <w:t>5</w:t>
       </w:r>
       <w:r>
         <w:rPr>
@@ -378,10 +378,35 @@
           <w:szCs w:val="24"/>
           <w:u w:color="000000"/>
         </w:rPr>
+        <w:t>, 201</w:t>
+      </w:r>
+      <w:r>
+        <w:rPr>
+          <w:rFonts w:ascii="Source Sans Pro" w:eastAsia="Source Sans Pro" w:hAnsi="Source Sans Pro" w:cs="Source Sans Pro"/>
+          <w:sz w:val="24"/>
+          <w:szCs w:val="24"/>
+          <w:u w:color="000000"/>
+        </w:rPr>
+        <w:t>9</w:t>
+      </w:r>
+      <w:r>
+        <w:rPr>
+          <w:rFonts w:ascii="Source Sans Pro" w:eastAsia="Source Sans Pro" w:hAnsi="Source Sans Pro" w:cs="Source Sans Pro"/>
+          <w:sz w:val="24"/>
+          <w:szCs w:val="24"/>
+          <w:u w:color="000000"/>
+        </w:rPr>
+        <w:t xml:space="preserve"> by </w:t>
+      </w:r>
+      <w:r>
+        <w:rPr>
+          <w:rFonts w:ascii="Source Sans Pro" w:eastAsia="Source Sans Pro" w:hAnsi="Source Sans Pro" w:cs="Source Sans Pro"/>
+          <w:sz w:val="24"/>
+          <w:szCs w:val="24"/>
+          <w:u w:color="000000"/>
+        </w:rPr>
         <w:t>Spencer Moskowitz</w:t>
       </w:r>
-      <w:bookmarkStart w:id="0" w:name="_GoBack"/>
-      <w:bookmarkEnd w:id="0"/>
       <w:r>
         <w:rPr>
           <w:rFonts w:ascii="Arial Unicode MS" w:eastAsia="Arial Unicode MS" w:hAnsi="Arial Unicode MS" w:cs="Arial Unicode MS"/>
@@ -1996,7 +2021,7 @@
           <w:u w:color="4E80BD"/>
         </w:rPr>
       </w:pPr>
-      <w:bookmarkStart w:id="1" w:name="Introduction"/>
+      <w:bookmarkStart w:id="0" w:name="Introduction"/>
       <w:r>
         <w:rPr>
           <w:rStyle w:val="None"/>
@@ -2012,7 +2037,7 @@
         <w:lastRenderedPageBreak/>
         <w:t xml:space="preserve">Introduction </w:t>
       </w:r>
-      <w:bookmarkEnd w:id="1"/>
+      <w:bookmarkEnd w:id="0"/>
     </w:p>
     <w:p>
       <w:pPr>
@@ -2441,7 +2466,7 @@
           <w:u w:color="000000"/>
         </w:rPr>
       </w:pPr>
-      <w:bookmarkStart w:id="2" w:name="MinesweeperGameMechanics"/>
+      <w:bookmarkStart w:id="1" w:name="MinesweeperGameMechanics"/>
       <w:r>
         <w:rPr>
           <w:rStyle w:val="None"/>
@@ -2470,7 +2495,7 @@
         </w:rPr>
         <w:t>Game Mechanics</w:t>
       </w:r>
-      <w:bookmarkEnd w:id="2"/>
+      <w:bookmarkEnd w:id="1"/>
       <w:r>
         <w:rPr>
           <w:rStyle w:val="None"/>
@@ -2857,7 +2882,7 @@
           <w:u w:color="000000"/>
         </w:rPr>
       </w:pPr>
-      <w:bookmarkStart w:id="3" w:name="PerformanceMeasure"/>
+      <w:bookmarkStart w:id="2" w:name="PerformanceMeasure"/>
       <w:r>
         <w:rPr>
           <w:rStyle w:val="None"/>
@@ -2871,7 +2896,7 @@
         </w:rPr>
         <w:t>Performance</w:t>
       </w:r>
-      <w:bookmarkEnd w:id="3"/>
+      <w:bookmarkEnd w:id="2"/>
       <w:r>
         <w:rPr>
           <w:rStyle w:val="None"/>
@@ -3372,7 +3397,7 @@
           <w:szCs w:val="24"/>
         </w:rPr>
       </w:pPr>
-      <w:bookmarkStart w:id="4" w:name="Environment"/>
+      <w:bookmarkStart w:id="3" w:name="Environment"/>
       <w:r>
         <w:rPr>
           <w:rStyle w:val="None"/>
@@ -3386,7 +3411,7 @@
         </w:rPr>
         <w:t xml:space="preserve">Problems: </w:t>
       </w:r>
-      <w:bookmarkEnd w:id="4"/>
+      <w:bookmarkEnd w:id="3"/>
     </w:p>
     <w:p>
       <w:pPr>
@@ -3914,7 +3939,29 @@
           <w:szCs w:val="24"/>
           <w:u w:color="000000"/>
         </w:rPr>
-        <w:t xml:space="preserve">, N = 16 with </w:t>
+        <w:t xml:space="preserve">, N = </w:t>
+      </w:r>
+      <w:r>
+        <w:rPr>
+          <w:rStyle w:val="None"/>
+          <w:rFonts w:ascii="Times New Roman" w:hAnsi="Times New Roman"/>
+          <w:sz w:val="24"/>
+          <w:szCs w:val="24"/>
+          <w:u w:color="000000"/>
+        </w:rPr>
+        <w:t>25</w:t>
+      </w:r>
+      <w:bookmarkStart w:id="4" w:name="_GoBack"/>
+      <w:bookmarkEnd w:id="4"/>
+      <w:r>
+        <w:rPr>
+          <w:rStyle w:val="None"/>
+          <w:rFonts w:ascii="Times New Roman" w:hAnsi="Times New Roman"/>
+          <w:sz w:val="24"/>
+          <w:szCs w:val="24"/>
+          <w:u w:color="000000"/>
+        </w:rPr>
+        <w:t xml:space="preserve"> with </w:t>
       </w:r>
       <w:r>
         <w:rPr>

</xml_diff>

<commit_message>
Final report criteria update
</commit_message>
<xml_diff>
--- a/Sudoku_Student_Manual.docx
+++ b/Sudoku_Student_Manual.docx
@@ -360,52 +360,16 @@
           <w:szCs w:val="24"/>
           <w:u w:color="000000"/>
         </w:rPr>
-        <w:t>Feb 1</w:t>
-      </w:r>
-      <w:r>
-        <w:rPr>
-          <w:rFonts w:ascii="Source Sans Pro" w:eastAsia="Source Sans Pro" w:hAnsi="Source Sans Pro" w:cs="Source Sans Pro"/>
-          <w:sz w:val="24"/>
-          <w:szCs w:val="24"/>
-          <w:u w:color="000000"/>
-        </w:rPr>
-        <w:t>5</w:t>
-      </w:r>
-      <w:r>
-        <w:rPr>
-          <w:rFonts w:ascii="Source Sans Pro" w:eastAsia="Source Sans Pro" w:hAnsi="Source Sans Pro" w:cs="Source Sans Pro"/>
-          <w:sz w:val="24"/>
-          <w:szCs w:val="24"/>
-          <w:u w:color="000000"/>
-        </w:rPr>
-        <w:t>, 201</w:t>
-      </w:r>
-      <w:r>
-        <w:rPr>
-          <w:rFonts w:ascii="Source Sans Pro" w:eastAsia="Source Sans Pro" w:hAnsi="Source Sans Pro" w:cs="Source Sans Pro"/>
-          <w:sz w:val="24"/>
-          <w:szCs w:val="24"/>
-          <w:u w:color="000000"/>
-        </w:rPr>
-        <w:t>9</w:t>
-      </w:r>
-      <w:r>
-        <w:rPr>
-          <w:rFonts w:ascii="Source Sans Pro" w:eastAsia="Source Sans Pro" w:hAnsi="Source Sans Pro" w:cs="Source Sans Pro"/>
-          <w:sz w:val="24"/>
-          <w:szCs w:val="24"/>
-          <w:u w:color="000000"/>
-        </w:rPr>
-        <w:t xml:space="preserve"> by </w:t>
-      </w:r>
-      <w:r>
-        <w:rPr>
-          <w:rFonts w:ascii="Source Sans Pro" w:eastAsia="Source Sans Pro" w:hAnsi="Source Sans Pro" w:cs="Source Sans Pro"/>
-          <w:sz w:val="24"/>
-          <w:szCs w:val="24"/>
-          <w:u w:color="000000"/>
-        </w:rPr>
-        <w:t>Spencer Moskowitz</w:t>
+        <w:t>Feb 26, 2019 by Spencer Moskowitz</w:t>
+      </w:r>
+      <w:r>
+        <w:rPr>
+          <w:rFonts w:ascii="Arial Unicode MS" w:eastAsia="Arial Unicode MS" w:hAnsi="Arial Unicode MS" w:cs="Arial Unicode MS"/>
+          <w:sz w:val="44"/>
+          <w:szCs w:val="44"/>
+          <w:u w:color="000000"/>
+        </w:rPr>
+        <w:t xml:space="preserve"> </w:t>
       </w:r>
       <w:r>
         <w:rPr>
@@ -3951,8 +3915,6 @@
         </w:rPr>
         <w:t>25</w:t>
       </w:r>
-      <w:bookmarkStart w:id="4" w:name="_GoBack"/>
-      <w:bookmarkEnd w:id="4"/>
       <w:r>
         <w:rPr>
           <w:rStyle w:val="None"/>
@@ -4022,7 +3984,7 @@
           <w:u w:color="000000"/>
         </w:rPr>
       </w:pPr>
-      <w:bookmarkStart w:id="5" w:name="TasksToComplete"/>
+      <w:bookmarkStart w:id="4" w:name="TasksToComplete"/>
       <w:r>
         <w:rPr>
           <w:rStyle w:val="None"/>
@@ -4037,7 +3999,7 @@
         <w:lastRenderedPageBreak/>
         <w:t xml:space="preserve">Tasks to Complete </w:t>
       </w:r>
-      <w:bookmarkEnd w:id="5"/>
+      <w:bookmarkEnd w:id="4"/>
     </w:p>
     <w:p>
       <w:pPr>
@@ -4055,7 +4017,7 @@
           <w:u w:color="000000"/>
         </w:rPr>
       </w:pPr>
-      <w:bookmarkStart w:id="6" w:name="SetupYourEnvironment"/>
+      <w:bookmarkStart w:id="5" w:name="SetupYourEnvironment"/>
       <w:r>
         <w:rPr>
           <w:rStyle w:val="None"/>
@@ -4067,7 +4029,7 @@
         </w:rPr>
         <w:t xml:space="preserve">Setup Your Environment </w:t>
       </w:r>
-      <w:bookmarkEnd w:id="6"/>
+      <w:bookmarkEnd w:id="5"/>
     </w:p>
     <w:p>
       <w:pPr>
@@ -4933,7 +4895,7 @@
           <w:u w:color="000000"/>
         </w:rPr>
       </w:pPr>
-      <w:bookmarkStart w:id="7" w:name="ProgramYourAi"/>
+      <w:bookmarkStart w:id="6" w:name="ProgramYourAi"/>
       <w:r>
         <w:rPr>
           <w:rStyle w:val="None"/>
@@ -4945,7 +4907,7 @@
         </w:rPr>
         <w:t>Program Your AI</w:t>
       </w:r>
-      <w:bookmarkEnd w:id="7"/>
+      <w:bookmarkEnd w:id="6"/>
       <w:r>
         <w:rPr>
           <w:rStyle w:val="None"/>
@@ -5091,7 +5053,7 @@
           <w:u w:color="000000"/>
         </w:rPr>
       </w:pPr>
-      <w:bookmarkStart w:id="8" w:name="CompileYourAi"/>
+      <w:bookmarkStart w:id="7" w:name="CompileYourAi"/>
       <w:r>
         <w:rPr>
           <w:rStyle w:val="None"/>
@@ -5103,7 +5065,7 @@
         </w:rPr>
         <w:t>Compile Your AI</w:t>
       </w:r>
-      <w:bookmarkEnd w:id="8"/>
+      <w:bookmarkEnd w:id="7"/>
       <w:r>
         <w:rPr>
           <w:rStyle w:val="None"/>
@@ -5216,7 +5178,7 @@
           <w:u w:color="4E80BD"/>
         </w:rPr>
       </w:pPr>
-      <w:bookmarkStart w:id="9" w:name="TestYourAi"/>
+      <w:bookmarkStart w:id="8" w:name="TestYourAi"/>
       <w:r>
         <w:rPr>
           <w:rStyle w:val="None"/>
@@ -5228,121 +5190,121 @@
         </w:rPr>
         <w:t>Test Your AI</w:t>
       </w:r>
+      <w:bookmarkEnd w:id="8"/>
+      <w:r>
+        <w:rPr>
+          <w:rStyle w:val="None"/>
+          <w:rFonts w:ascii="Times New Roman" w:hAnsi="Times New Roman"/>
+          <w:color w:val="4E80BD"/>
+          <w:sz w:val="24"/>
+          <w:szCs w:val="24"/>
+          <w:u w:color="4E80BD"/>
+        </w:rPr>
+        <w:t xml:space="preserve"> </w:t>
+      </w:r>
+    </w:p>
+    <w:p>
+      <w:pPr>
+        <w:pStyle w:val="Default"/>
+        <w:spacing w:line="360" w:lineRule="auto"/>
+        <w:rPr>
+          <w:rStyle w:val="None"/>
+          <w:rFonts w:ascii="Times New Roman" w:eastAsia="Times New Roman" w:hAnsi="Times New Roman" w:cs="Times New Roman"/>
+          <w:sz w:val="24"/>
+          <w:szCs w:val="24"/>
+          <w:u w:color="000000"/>
+        </w:rPr>
+      </w:pPr>
+      <w:r>
+        <w:rPr>
+          <w:rStyle w:val="None"/>
+          <w:rFonts w:ascii="Times New Roman" w:hAnsi="Times New Roman"/>
+          <w:sz w:val="24"/>
+          <w:szCs w:val="24"/>
+          <w:u w:color="000000"/>
+        </w:rPr>
+        <w:t xml:space="preserve">To run your program after you have compiled it, navigate to the bin folder. You should find the compiled program inside. Refer to the Shell Manual Appendix for help running it. To generate large amounts of boards to use with the folder option, refer to the Board Generator. If you are using the Python Shell make sure you are using Python 3.5.2. On </w:t>
+      </w:r>
+      <w:proofErr w:type="spellStart"/>
+      <w:r>
+        <w:rPr>
+          <w:rStyle w:val="None"/>
+          <w:rFonts w:ascii="Times New Roman" w:hAnsi="Times New Roman"/>
+          <w:sz w:val="24"/>
+          <w:szCs w:val="24"/>
+          <w:u w:color="000000"/>
+        </w:rPr>
+        <w:t>openlabs</w:t>
+      </w:r>
+      <w:proofErr w:type="spellEnd"/>
+      <w:r>
+        <w:rPr>
+          <w:rStyle w:val="None"/>
+          <w:rFonts w:ascii="Times New Roman" w:hAnsi="Times New Roman"/>
+          <w:sz w:val="24"/>
+          <w:szCs w:val="24"/>
+          <w:u w:color="000000"/>
+        </w:rPr>
+        <w:t>, run the command ‘</w:t>
+      </w:r>
+      <w:r>
+        <w:rPr>
+          <w:rStyle w:val="None"/>
+          <w:rFonts w:ascii="Courier" w:hAnsi="Courier"/>
+          <w:sz w:val="24"/>
+          <w:szCs w:val="24"/>
+          <w:u w:color="000000"/>
+        </w:rPr>
+        <w:t>module load python/3.5.2</w:t>
+      </w:r>
+      <w:r>
+        <w:rPr>
+          <w:rStyle w:val="None"/>
+          <w:rFonts w:ascii="Times New Roman" w:hAnsi="Times New Roman"/>
+          <w:sz w:val="24"/>
+          <w:szCs w:val="24"/>
+          <w:u w:color="000000"/>
+        </w:rPr>
+        <w:t xml:space="preserve">’ to load Python 3.5.2. </w:t>
+      </w:r>
+    </w:p>
+    <w:p>
+      <w:pPr>
+        <w:pStyle w:val="Default"/>
+        <w:spacing w:line="360" w:lineRule="auto"/>
+        <w:rPr>
+          <w:rFonts w:ascii="Times New Roman" w:eastAsia="Times New Roman" w:hAnsi="Times New Roman" w:cs="Times New Roman"/>
+          <w:color w:val="4E80BD"/>
+          <w:sz w:val="24"/>
+          <w:szCs w:val="24"/>
+          <w:u w:color="4E80BD"/>
+        </w:rPr>
+      </w:pPr>
+    </w:p>
+    <w:p>
+      <w:pPr>
+        <w:pStyle w:val="Default"/>
+        <w:spacing w:line="360" w:lineRule="auto"/>
+        <w:rPr>
+          <w:rFonts w:ascii="Times New Roman" w:eastAsia="Times New Roman" w:hAnsi="Times New Roman" w:cs="Times New Roman"/>
+          <w:sz w:val="24"/>
+          <w:szCs w:val="24"/>
+          <w:u w:color="000000"/>
+        </w:rPr>
+      </w:pPr>
+      <w:bookmarkStart w:id="9" w:name="WriteYourProjectReport"/>
+      <w:r>
+        <w:rPr>
+          <w:rStyle w:val="None"/>
+          <w:rFonts w:ascii="Times New Roman" w:hAnsi="Times New Roman"/>
+          <w:color w:val="4E80BD"/>
+          <w:sz w:val="24"/>
+          <w:szCs w:val="24"/>
+          <w:u w:color="4E80BD"/>
+        </w:rPr>
+        <w:t xml:space="preserve">Write Your Project Report </w:t>
+      </w:r>
       <w:bookmarkEnd w:id="9"/>
-      <w:r>
-        <w:rPr>
-          <w:rStyle w:val="None"/>
-          <w:rFonts w:ascii="Times New Roman" w:hAnsi="Times New Roman"/>
-          <w:color w:val="4E80BD"/>
-          <w:sz w:val="24"/>
-          <w:szCs w:val="24"/>
-          <w:u w:color="4E80BD"/>
-        </w:rPr>
-        <w:t xml:space="preserve"> </w:t>
-      </w:r>
-    </w:p>
-    <w:p>
-      <w:pPr>
-        <w:pStyle w:val="Default"/>
-        <w:spacing w:line="360" w:lineRule="auto"/>
-        <w:rPr>
-          <w:rStyle w:val="None"/>
-          <w:rFonts w:ascii="Times New Roman" w:eastAsia="Times New Roman" w:hAnsi="Times New Roman" w:cs="Times New Roman"/>
-          <w:sz w:val="24"/>
-          <w:szCs w:val="24"/>
-          <w:u w:color="000000"/>
-        </w:rPr>
-      </w:pPr>
-      <w:r>
-        <w:rPr>
-          <w:rStyle w:val="None"/>
-          <w:rFonts w:ascii="Times New Roman" w:hAnsi="Times New Roman"/>
-          <w:sz w:val="24"/>
-          <w:szCs w:val="24"/>
-          <w:u w:color="000000"/>
-        </w:rPr>
-        <w:t xml:space="preserve">To run your program after you have compiled it, navigate to the bin folder. You should find the compiled program inside. Refer to the Shell Manual Appendix for help running it. To generate large amounts of boards to use with the folder option, refer to the Board Generator. If you are using the Python Shell make sure you are using Python 3.5.2. On </w:t>
-      </w:r>
-      <w:proofErr w:type="spellStart"/>
-      <w:r>
-        <w:rPr>
-          <w:rStyle w:val="None"/>
-          <w:rFonts w:ascii="Times New Roman" w:hAnsi="Times New Roman"/>
-          <w:sz w:val="24"/>
-          <w:szCs w:val="24"/>
-          <w:u w:color="000000"/>
-        </w:rPr>
-        <w:t>openlabs</w:t>
-      </w:r>
-      <w:proofErr w:type="spellEnd"/>
-      <w:r>
-        <w:rPr>
-          <w:rStyle w:val="None"/>
-          <w:rFonts w:ascii="Times New Roman" w:hAnsi="Times New Roman"/>
-          <w:sz w:val="24"/>
-          <w:szCs w:val="24"/>
-          <w:u w:color="000000"/>
-        </w:rPr>
-        <w:t>, run the command ‘</w:t>
-      </w:r>
-      <w:r>
-        <w:rPr>
-          <w:rStyle w:val="None"/>
-          <w:rFonts w:ascii="Courier" w:hAnsi="Courier"/>
-          <w:sz w:val="24"/>
-          <w:szCs w:val="24"/>
-          <w:u w:color="000000"/>
-        </w:rPr>
-        <w:t>module load python/3.5.2</w:t>
-      </w:r>
-      <w:r>
-        <w:rPr>
-          <w:rStyle w:val="None"/>
-          <w:rFonts w:ascii="Times New Roman" w:hAnsi="Times New Roman"/>
-          <w:sz w:val="24"/>
-          <w:szCs w:val="24"/>
-          <w:u w:color="000000"/>
-        </w:rPr>
-        <w:t xml:space="preserve">’ to load Python 3.5.2. </w:t>
-      </w:r>
-    </w:p>
-    <w:p>
-      <w:pPr>
-        <w:pStyle w:val="Default"/>
-        <w:spacing w:line="360" w:lineRule="auto"/>
-        <w:rPr>
-          <w:rFonts w:ascii="Times New Roman" w:eastAsia="Times New Roman" w:hAnsi="Times New Roman" w:cs="Times New Roman"/>
-          <w:color w:val="4E80BD"/>
-          <w:sz w:val="24"/>
-          <w:szCs w:val="24"/>
-          <w:u w:color="4E80BD"/>
-        </w:rPr>
-      </w:pPr>
-    </w:p>
-    <w:p>
-      <w:pPr>
-        <w:pStyle w:val="Default"/>
-        <w:spacing w:line="360" w:lineRule="auto"/>
-        <w:rPr>
-          <w:rFonts w:ascii="Times New Roman" w:eastAsia="Times New Roman" w:hAnsi="Times New Roman" w:cs="Times New Roman"/>
-          <w:sz w:val="24"/>
-          <w:szCs w:val="24"/>
-          <w:u w:color="000000"/>
-        </w:rPr>
-      </w:pPr>
-      <w:bookmarkStart w:id="10" w:name="WriteYourProjectReport"/>
-      <w:r>
-        <w:rPr>
-          <w:rStyle w:val="None"/>
-          <w:rFonts w:ascii="Times New Roman" w:hAnsi="Times New Roman"/>
-          <w:color w:val="4E80BD"/>
-          <w:sz w:val="24"/>
-          <w:szCs w:val="24"/>
-          <w:u w:color="4E80BD"/>
-        </w:rPr>
-        <w:t xml:space="preserve">Write Your Project Report </w:t>
-      </w:r>
-      <w:bookmarkEnd w:id="10"/>
     </w:p>
     <w:p>
       <w:pPr>
@@ -5411,7 +5373,7 @@
           <w:u w:color="000000"/>
         </w:rPr>
       </w:pPr>
-      <w:bookmarkStart w:id="11" w:name="SubmitYourProject"/>
+      <w:bookmarkStart w:id="10" w:name="SubmitYourProject"/>
       <w:r>
         <w:rPr>
           <w:rStyle w:val="None"/>
@@ -5424,7 +5386,7 @@
         <w:lastRenderedPageBreak/>
         <w:t>Submit Your Project</w:t>
       </w:r>
-      <w:bookmarkEnd w:id="11"/>
+      <w:bookmarkEnd w:id="10"/>
       <w:r>
         <w:rPr>
           <w:rStyle w:val="None"/>
@@ -5575,7 +5537,7 @@
           <w:u w:color="000000"/>
         </w:rPr>
       </w:pPr>
-      <w:bookmarkStart w:id="12" w:name="UnderstandingTheTournament"/>
+      <w:bookmarkStart w:id="11" w:name="UnderstandingTheTournament"/>
       <w:r>
         <w:rPr>
           <w:rStyle w:val="None"/>
@@ -5603,7 +5565,7 @@
         </w:rPr>
         <w:t xml:space="preserve"> </w:t>
       </w:r>
-      <w:bookmarkEnd w:id="12"/>
+      <w:bookmarkEnd w:id="11"/>
     </w:p>
     <w:p>
       <w:pPr>
@@ -5720,7 +5682,7 @@
           <w:u w:color="000000"/>
         </w:rPr>
       </w:pPr>
-      <w:bookmarkStart w:id="13" w:name="Deadlines"/>
+      <w:bookmarkStart w:id="12" w:name="Deadlines"/>
       <w:r>
         <w:rPr>
           <w:rStyle w:val="None"/>
@@ -5734,7 +5696,7 @@
         </w:rPr>
         <w:t>Deadlines</w:t>
       </w:r>
-      <w:bookmarkEnd w:id="13"/>
+      <w:bookmarkEnd w:id="12"/>
       <w:r>
         <w:rPr>
           <w:rStyle w:val="None"/>
@@ -5994,7 +5956,7 @@
           <w:u w:color="489BC9"/>
         </w:rPr>
       </w:pPr>
-      <w:bookmarkStart w:id="14" w:name="GradingExplanation"/>
+      <w:bookmarkStart w:id="13" w:name="GradingExplanation"/>
       <w:r>
         <w:rPr>
           <w:rStyle w:val="None"/>
@@ -6009,7 +5971,7 @@
         <w:lastRenderedPageBreak/>
         <w:t>Scoring Explanation</w:t>
       </w:r>
-      <w:bookmarkEnd w:id="14"/>
+      <w:bookmarkEnd w:id="13"/>
     </w:p>
     <w:p>
       <w:pPr>
@@ -6172,7 +6134,7 @@
           <w:u w:color="000000"/>
         </w:rPr>
       </w:pPr>
-      <w:bookmarkStart w:id="15" w:name="TeamFormation1"/>
+      <w:bookmarkStart w:id="14" w:name="TeamFormation1"/>
       <w:r>
         <w:rPr>
           <w:rStyle w:val="None"/>
@@ -6184,7 +6146,7 @@
         </w:rPr>
         <w:t>1) Team Formation</w:t>
       </w:r>
-      <w:bookmarkEnd w:id="15"/>
+      <w:bookmarkEnd w:id="14"/>
     </w:p>
     <w:p>
       <w:pPr>
@@ -6389,7 +6351,7 @@
           <w:u w:color="489BC9"/>
         </w:rPr>
       </w:pPr>
-      <w:bookmarkStart w:id="16" w:name="Deadlines2"/>
+      <w:bookmarkStart w:id="15" w:name="Deadlines2"/>
       <w:r>
         <w:rPr>
           <w:rStyle w:val="None"/>
@@ -6401,7 +6363,7 @@
         </w:rPr>
         <w:t>2) Two Deadlines</w:t>
       </w:r>
-      <w:bookmarkEnd w:id="16"/>
+      <w:bookmarkEnd w:id="15"/>
     </w:p>
     <w:p>
       <w:pPr>
@@ -6623,7 +6585,7 @@
           <w:u w:color="489BC9"/>
         </w:rPr>
       </w:pPr>
-      <w:bookmarkStart w:id="17" w:name="FinalReport1"/>
+      <w:bookmarkStart w:id="16" w:name="FinalReport1"/>
       <w:r>
         <w:rPr>
           <w:rStyle w:val="None"/>
@@ -6635,7 +6597,7 @@
         </w:rPr>
         <w:t>3) Final Report</w:t>
       </w:r>
-      <w:bookmarkEnd w:id="17"/>
+      <w:bookmarkEnd w:id="16"/>
     </w:p>
     <w:p>
       <w:pPr>
@@ -6740,7 +6702,7 @@
           <w:u w:color="000000"/>
         </w:rPr>
       </w:pPr>
-      <w:bookmarkStart w:id="18" w:name="TournamentBonus1"/>
+      <w:bookmarkStart w:id="17" w:name="TournamentBonus1"/>
       <w:r>
         <w:rPr>
           <w:rStyle w:val="None"/>
@@ -6752,7 +6714,7 @@
         </w:rPr>
         <w:t>4) Tournament Bonus</w:t>
       </w:r>
-      <w:bookmarkEnd w:id="18"/>
+      <w:bookmarkEnd w:id="17"/>
     </w:p>
     <w:p>
       <w:pPr>
@@ -6796,7 +6758,7 @@
           <w:u w:color="000000"/>
         </w:rPr>
       </w:pPr>
-      <w:bookmarkStart w:id="19" w:name="AppendixShellManual"/>
+      <w:bookmarkStart w:id="18" w:name="AppendixShellManual"/>
       <w:r>
         <w:rPr>
           <w:rStyle w:val="None"/>
@@ -6812,7 +6774,7 @@
         <w:lastRenderedPageBreak/>
         <w:t>Appendix: Shell Manual</w:t>
       </w:r>
-      <w:bookmarkEnd w:id="19"/>
+      <w:bookmarkEnd w:id="18"/>
       <w:r>
         <w:rPr>
           <w:rStyle w:val="None"/>
@@ -8096,7 +8058,7 @@
           <w:u w:color="000000"/>
         </w:rPr>
       </w:pPr>
-      <w:bookmarkStart w:id="20" w:name="CommonMistakes"/>
+      <w:bookmarkStart w:id="19" w:name="CommonMistakes"/>
       <w:r>
         <w:rPr>
           <w:rStyle w:val="None"/>
@@ -8111,7 +8073,7 @@
         <w:lastRenderedPageBreak/>
         <w:t>Common Mistakes</w:t>
       </w:r>
-      <w:bookmarkEnd w:id="20"/>
+      <w:bookmarkEnd w:id="19"/>
     </w:p>
     <w:p>
       <w:pPr>
@@ -8749,10 +8711,7 @@
           <w:u w:color="000000"/>
         </w:rPr>
       </w:pPr>
-    </w:p>
-    <w:p>
-      <w:pPr>
-        <w:pStyle w:val="Default"/>
+      <w:r>
         <w:rPr>
           <w:rStyle w:val="None"/>
           <w:rFonts w:ascii="Arial" w:eastAsia="Arial" w:hAnsi="Arial" w:cs="Arial"/>
@@ -8762,12 +8721,27 @@
           <w:szCs w:val="24"/>
           <w:u w:color="000000"/>
         </w:rPr>
+        <w:t>NOTE: board size is described by N (i.e. 9x9 is P=Q=3, N = 9)</w:t>
+      </w:r>
+    </w:p>
+    <w:p>
+      <w:pPr>
+        <w:pStyle w:val="Default"/>
+        <w:rPr>
+          <w:rStyle w:val="None"/>
+          <w:rFonts w:ascii="Arial" w:eastAsia="Arial" w:hAnsi="Arial" w:cs="Arial"/>
+          <w:b/>
+          <w:bCs/>
+          <w:sz w:val="24"/>
+          <w:szCs w:val="24"/>
+          <w:u w:color="000000"/>
+        </w:rPr>
       </w:pPr>
     </w:p>
     <w:tbl>
       <w:tblPr>
-        <w:tblW w:w="9355" w:type="dxa"/>
-        <w:tblInd w:w="324" w:type="dxa"/>
+        <w:tblW w:w="7016" w:type="dxa"/>
+        <w:jc w:val="center"/>
         <w:tblBorders>
           <w:top w:val="single" w:sz="8" w:space="0" w:color="FFFFFF"/>
           <w:left w:val="single" w:sz="8" w:space="0" w:color="FFFFFF"/>
@@ -8784,11 +8758,11 @@
         <w:gridCol w:w="2338"/>
         <w:gridCol w:w="2339"/>
         <w:gridCol w:w="2339"/>
-        <w:gridCol w:w="2339"/>
       </w:tblGrid>
       <w:tr>
         <w:trPr>
           <w:trHeight w:val="289"/>
+          <w:jc w:val="center"/>
         </w:trPr>
         <w:tc>
           <w:tcPr>
@@ -8854,7 +8828,7 @@
                 <w:rFonts w:ascii="Helvetica" w:hAnsi="Helvetica"/>
                 <w:u w:color="000000"/>
               </w:rPr>
-              <w:t>Sample Size</w:t>
+              <w:t>Score (average backtracks)</w:t>
             </w:r>
           </w:p>
         </w:tc>
@@ -8888,41 +8862,7 @@
                 <w:rFonts w:ascii="Helvetica" w:hAnsi="Helvetica"/>
                 <w:u w:color="000000"/>
               </w:rPr>
-              <w:t xml:space="preserve">Score </w:t>
-            </w:r>
-          </w:p>
-        </w:tc>
-        <w:tc>
-          <w:tcPr>
-            <w:tcW w:w="2339" w:type="dxa"/>
-            <w:tcBorders>
-              <w:top w:val="single" w:sz="2" w:space="0" w:color="000000"/>
-              <w:left w:val="single" w:sz="2" w:space="0" w:color="000000"/>
-              <w:bottom w:val="single" w:sz="2" w:space="0" w:color="000000"/>
-              <w:right w:val="single" w:sz="2" w:space="0" w:color="000000"/>
-            </w:tcBorders>
-            <w:shd w:val="clear" w:color="auto" w:fill="auto"/>
-            <w:tcMar>
-              <w:top w:w="80" w:type="dxa"/>
-              <w:left w:w="80" w:type="dxa"/>
-              <w:bottom w:w="80" w:type="dxa"/>
-              <w:right w:w="80" w:type="dxa"/>
-            </w:tcMar>
-          </w:tcPr>
-          <w:p>
-            <w:pPr>
-              <w:pStyle w:val="TableStyle2"/>
-              <w:rPr>
-                <w:rFonts w:hint="eastAsia"/>
-              </w:rPr>
-            </w:pPr>
-            <w:r>
-              <w:rPr>
-                <w:rStyle w:val="None"/>
-                <w:rFonts w:ascii="Helvetica" w:hAnsi="Helvetica"/>
-                <w:u w:color="000000"/>
-              </w:rPr>
-              <w:t>Worlds Complete</w:t>
+              <w:t>Boards Complete (out of 50)</w:t>
             </w:r>
           </w:p>
         </w:tc>
@@ -8930,6 +8870,7 @@
       <w:tr>
         <w:trPr>
           <w:trHeight w:val="300"/>
+          <w:jc w:val="center"/>
         </w:trPr>
         <w:tc>
           <w:tcPr>
@@ -9009,29 +8950,11 @@
           </w:tcPr>
           <w:p/>
         </w:tc>
-        <w:tc>
-          <w:tcPr>
-            <w:tcW w:w="2339" w:type="dxa"/>
-            <w:tcBorders>
-              <w:top w:val="single" w:sz="2" w:space="0" w:color="000000"/>
-              <w:left w:val="single" w:sz="2" w:space="0" w:color="000000"/>
-              <w:bottom w:val="single" w:sz="2" w:space="0" w:color="000000"/>
-              <w:right w:val="single" w:sz="2" w:space="0" w:color="000000"/>
-            </w:tcBorders>
-            <w:shd w:val="clear" w:color="auto" w:fill="EEEEEE"/>
-            <w:tcMar>
-              <w:top w:w="80" w:type="dxa"/>
-              <w:left w:w="80" w:type="dxa"/>
-              <w:bottom w:w="80" w:type="dxa"/>
-              <w:right w:w="80" w:type="dxa"/>
-            </w:tcMar>
-          </w:tcPr>
-          <w:p/>
-        </w:tc>
       </w:tr>
       <w:tr>
         <w:trPr>
           <w:trHeight w:val="300"/>
+          <w:jc w:val="center"/>
         </w:trPr>
         <w:tc>
           <w:tcPr>
@@ -9069,28 +8992,9 @@
                 <w:rFonts w:ascii="Helvetica" w:hAnsi="Helvetica"/>
                 <w:u w:color="000000"/>
               </w:rPr>
-              <w:t>x12</w:t>
+              <w:t>x12 (P=3, Q=4)</w:t>
             </w:r>
           </w:p>
-        </w:tc>
-        <w:tc>
-          <w:tcPr>
-            <w:tcW w:w="2339" w:type="dxa"/>
-            <w:tcBorders>
-              <w:top w:val="single" w:sz="2" w:space="0" w:color="000000"/>
-              <w:left w:val="single" w:sz="2" w:space="0" w:color="000000"/>
-              <w:bottom w:val="single" w:sz="2" w:space="0" w:color="000000"/>
-              <w:right w:val="single" w:sz="2" w:space="0" w:color="000000"/>
-            </w:tcBorders>
-            <w:shd w:val="clear" w:color="auto" w:fill="auto"/>
-            <w:tcMar>
-              <w:top w:w="80" w:type="dxa"/>
-              <w:left w:w="80" w:type="dxa"/>
-              <w:bottom w:w="80" w:type="dxa"/>
-              <w:right w:w="80" w:type="dxa"/>
-            </w:tcMar>
-          </w:tcPr>
-          <w:p/>
         </w:tc>
         <w:tc>
           <w:tcPr>
@@ -9134,6 +9038,7 @@
       <w:tr>
         <w:trPr>
           <w:trHeight w:val="300"/>
+          <w:jc w:val="center"/>
         </w:trPr>
         <w:tc>
           <w:tcPr>
@@ -9207,29 +9112,11 @@
           </w:tcPr>
           <w:p/>
         </w:tc>
-        <w:tc>
-          <w:tcPr>
-            <w:tcW w:w="2339" w:type="dxa"/>
-            <w:tcBorders>
-              <w:top w:val="single" w:sz="2" w:space="0" w:color="000000"/>
-              <w:left w:val="single" w:sz="2" w:space="0" w:color="000000"/>
-              <w:bottom w:val="single" w:sz="2" w:space="0" w:color="000000"/>
-              <w:right w:val="single" w:sz="2" w:space="0" w:color="000000"/>
-            </w:tcBorders>
-            <w:shd w:val="clear" w:color="auto" w:fill="EEEEEE"/>
-            <w:tcMar>
-              <w:top w:w="80" w:type="dxa"/>
-              <w:left w:w="80" w:type="dxa"/>
-              <w:bottom w:w="80" w:type="dxa"/>
-              <w:right w:w="80" w:type="dxa"/>
-            </w:tcMar>
-          </w:tcPr>
-          <w:p/>
-        </w:tc>
       </w:tr>
       <w:tr>
         <w:trPr>
           <w:trHeight w:val="300"/>
+          <w:jc w:val="center"/>
         </w:trPr>
         <w:tc>
           <w:tcPr>
@@ -9309,29 +9196,11 @@
           </w:tcPr>
           <w:p/>
         </w:tc>
-        <w:tc>
-          <w:tcPr>
-            <w:tcW w:w="2339" w:type="dxa"/>
-            <w:tcBorders>
-              <w:top w:val="single" w:sz="2" w:space="0" w:color="000000"/>
-              <w:left w:val="single" w:sz="2" w:space="0" w:color="000000"/>
-              <w:bottom w:val="single" w:sz="2" w:space="0" w:color="000000"/>
-              <w:right w:val="single" w:sz="2" w:space="0" w:color="000000"/>
-            </w:tcBorders>
-            <w:shd w:val="clear" w:color="auto" w:fill="auto"/>
-            <w:tcMar>
-              <w:top w:w="80" w:type="dxa"/>
-              <w:left w:w="80" w:type="dxa"/>
-              <w:bottom w:w="80" w:type="dxa"/>
-              <w:right w:w="80" w:type="dxa"/>
-            </w:tcMar>
-          </w:tcPr>
-          <w:p/>
-        </w:tc>
       </w:tr>
       <w:tr>
         <w:trPr>
           <w:trHeight w:val="300"/>
+          <w:jc w:val="center"/>
         </w:trPr>
         <w:tc>
           <w:tcPr>
@@ -9405,25 +9274,6 @@
           </w:tcPr>
           <w:p/>
         </w:tc>
-        <w:tc>
-          <w:tcPr>
-            <w:tcW w:w="2339" w:type="dxa"/>
-            <w:tcBorders>
-              <w:top w:val="single" w:sz="2" w:space="0" w:color="000000"/>
-              <w:left w:val="single" w:sz="2" w:space="0" w:color="000000"/>
-              <w:bottom w:val="single" w:sz="2" w:space="0" w:color="000000"/>
-              <w:right w:val="single" w:sz="2" w:space="0" w:color="000000"/>
-            </w:tcBorders>
-            <w:shd w:val="clear" w:color="auto" w:fill="EEEEEE"/>
-            <w:tcMar>
-              <w:top w:w="80" w:type="dxa"/>
-              <w:left w:w="80" w:type="dxa"/>
-              <w:bottom w:w="80" w:type="dxa"/>
-              <w:right w:w="80" w:type="dxa"/>
-            </w:tcMar>
-          </w:tcPr>
-          <w:p/>
-        </w:tc>
       </w:tr>
     </w:tbl>
     <w:p>
@@ -9457,12 +9307,7 @@
           <w:u w:color="000000"/>
         </w:rPr>
       </w:pPr>
-    </w:p>
-    <w:p>
-      <w:pPr>
-        <w:pStyle w:val="Default"/>
-        <w:widowControl w:val="0"/>
-        <w:ind w:left="108" w:hanging="108"/>
+      <w:r>
         <w:rPr>
           <w:rStyle w:val="None"/>
           <w:rFonts w:ascii="Arial" w:eastAsia="Arial" w:hAnsi="Arial" w:cs="Arial"/>
@@ -9472,7 +9317,8 @@
           <w:szCs w:val="24"/>
           <w:u w:color="000000"/>
         </w:rPr>
-      </w:pPr>
+        <w:t>I.C. Which heuristics (MRV, LCV, FC, etc.) did you use to solve your boards? Why?</w:t>
+      </w:r>
     </w:p>
     <w:p>
       <w:pPr>
@@ -9509,6 +9355,8 @@
     <w:p>
       <w:pPr>
         <w:pStyle w:val="Default"/>
+        <w:widowControl w:val="0"/>
+        <w:ind w:left="108" w:hanging="108"/>
         <w:rPr>
           <w:rStyle w:val="None"/>
           <w:rFonts w:ascii="Arial" w:eastAsia="Arial" w:hAnsi="Arial" w:cs="Arial"/>
@@ -9519,6 +9367,68 @@
           <w:u w:color="000000"/>
         </w:rPr>
       </w:pPr>
+    </w:p>
+    <w:p>
+      <w:pPr>
+        <w:pStyle w:val="Default"/>
+        <w:widowControl w:val="0"/>
+        <w:ind w:left="108" w:hanging="108"/>
+        <w:rPr>
+          <w:rStyle w:val="None"/>
+          <w:rFonts w:ascii="Arial" w:eastAsia="Arial" w:hAnsi="Arial" w:cs="Arial"/>
+          <w:b/>
+          <w:bCs/>
+          <w:sz w:val="24"/>
+          <w:szCs w:val="24"/>
+          <w:u w:color="000000"/>
+        </w:rPr>
+      </w:pPr>
+    </w:p>
+    <w:p>
+      <w:pPr>
+        <w:pStyle w:val="Default"/>
+        <w:widowControl w:val="0"/>
+        <w:ind w:left="108" w:hanging="108"/>
+        <w:rPr>
+          <w:rStyle w:val="None"/>
+          <w:rFonts w:ascii="Arial" w:eastAsia="Arial" w:hAnsi="Arial" w:cs="Arial"/>
+          <w:b/>
+          <w:bCs/>
+          <w:sz w:val="24"/>
+          <w:szCs w:val="24"/>
+          <w:u w:color="000000"/>
+        </w:rPr>
+      </w:pPr>
+    </w:p>
+    <w:p>
+      <w:pPr>
+        <w:pStyle w:val="Default"/>
+        <w:widowControl w:val="0"/>
+        <w:ind w:left="108" w:hanging="108"/>
+        <w:rPr>
+          <w:rStyle w:val="None"/>
+          <w:rFonts w:ascii="Arial" w:eastAsia="Arial" w:hAnsi="Arial" w:cs="Arial"/>
+          <w:b/>
+          <w:bCs/>
+          <w:sz w:val="24"/>
+          <w:szCs w:val="24"/>
+          <w:u w:color="000000"/>
+        </w:rPr>
+      </w:pPr>
+    </w:p>
+    <w:p>
+      <w:pPr>
+        <w:pStyle w:val="Default"/>
+        <w:rPr>
+          <w:rStyle w:val="None"/>
+          <w:rFonts w:ascii="Arial" w:eastAsia="Arial" w:hAnsi="Arial" w:cs="Arial"/>
+          <w:b/>
+          <w:bCs/>
+          <w:sz w:val="24"/>
+          <w:szCs w:val="24"/>
+          <w:u w:color="000000"/>
+        </w:rPr>
+      </w:pPr>
       <w:r>
         <w:rPr>
           <w:rStyle w:val="None"/>
@@ -9705,7 +9615,6 @@
           <w:szCs w:val="24"/>
           <w:u w:color="000000"/>
         </w:rPr>
-        <w:lastRenderedPageBreak/>
         <w:t>II.B Describe your Final AI algorithm's performance:</w:t>
       </w:r>
     </w:p>
@@ -9739,8 +9648,8 @@
     </w:p>
     <w:tbl>
       <w:tblPr>
-        <w:tblW w:w="9355" w:type="dxa"/>
-        <w:tblInd w:w="324" w:type="dxa"/>
+        <w:tblW w:w="7016" w:type="dxa"/>
+        <w:jc w:val="center"/>
         <w:tblBorders>
           <w:top w:val="single" w:sz="8" w:space="0" w:color="FFFFFF"/>
           <w:left w:val="single" w:sz="8" w:space="0" w:color="FFFFFF"/>
@@ -9757,11 +9666,11 @@
         <w:gridCol w:w="2338"/>
         <w:gridCol w:w="2339"/>
         <w:gridCol w:w="2339"/>
-        <w:gridCol w:w="2339"/>
       </w:tblGrid>
       <w:tr>
         <w:trPr>
           <w:trHeight w:val="289"/>
+          <w:jc w:val="center"/>
         </w:trPr>
         <w:tc>
           <w:tcPr>
@@ -9827,7 +9736,7 @@
                 <w:rFonts w:ascii="Helvetica" w:hAnsi="Helvetica"/>
                 <w:u w:color="000000"/>
               </w:rPr>
-              <w:t>Sample Size</w:t>
+              <w:t>Score (average backtracks)</w:t>
             </w:r>
           </w:p>
         </w:tc>
@@ -9861,41 +9770,7 @@
                 <w:rFonts w:ascii="Helvetica" w:hAnsi="Helvetica"/>
                 <w:u w:color="000000"/>
               </w:rPr>
-              <w:t xml:space="preserve">Score </w:t>
-            </w:r>
-          </w:p>
-        </w:tc>
-        <w:tc>
-          <w:tcPr>
-            <w:tcW w:w="2339" w:type="dxa"/>
-            <w:tcBorders>
-              <w:top w:val="single" w:sz="2" w:space="0" w:color="000000"/>
-              <w:left w:val="single" w:sz="2" w:space="0" w:color="000000"/>
-              <w:bottom w:val="single" w:sz="2" w:space="0" w:color="000000"/>
-              <w:right w:val="single" w:sz="2" w:space="0" w:color="000000"/>
-            </w:tcBorders>
-            <w:shd w:val="clear" w:color="auto" w:fill="auto"/>
-            <w:tcMar>
-              <w:top w:w="80" w:type="dxa"/>
-              <w:left w:w="80" w:type="dxa"/>
-              <w:bottom w:w="80" w:type="dxa"/>
-              <w:right w:w="80" w:type="dxa"/>
-            </w:tcMar>
-          </w:tcPr>
-          <w:p>
-            <w:pPr>
-              <w:pStyle w:val="TableStyle2"/>
-              <w:rPr>
-                <w:rFonts w:hint="eastAsia"/>
-              </w:rPr>
-            </w:pPr>
-            <w:r>
-              <w:rPr>
-                <w:rStyle w:val="None"/>
-                <w:rFonts w:ascii="Helvetica" w:hAnsi="Helvetica"/>
-                <w:u w:color="000000"/>
-              </w:rPr>
-              <w:t>Worlds Complete</w:t>
+              <w:t>Boards Complete (out of 50)</w:t>
             </w:r>
           </w:p>
         </w:tc>
@@ -9903,6 +9778,7 @@
       <w:tr>
         <w:trPr>
           <w:trHeight w:val="300"/>
+          <w:jc w:val="center"/>
         </w:trPr>
         <w:tc>
           <w:tcPr>
@@ -9976,29 +9852,11 @@
           </w:tcPr>
           <w:p/>
         </w:tc>
-        <w:tc>
-          <w:tcPr>
-            <w:tcW w:w="2339" w:type="dxa"/>
-            <w:tcBorders>
-              <w:top w:val="single" w:sz="2" w:space="0" w:color="000000"/>
-              <w:left w:val="single" w:sz="2" w:space="0" w:color="000000"/>
-              <w:bottom w:val="single" w:sz="2" w:space="0" w:color="000000"/>
-              <w:right w:val="single" w:sz="2" w:space="0" w:color="000000"/>
-            </w:tcBorders>
-            <w:shd w:val="clear" w:color="auto" w:fill="EEEEEE"/>
-            <w:tcMar>
-              <w:top w:w="80" w:type="dxa"/>
-              <w:left w:w="80" w:type="dxa"/>
-              <w:bottom w:w="80" w:type="dxa"/>
-              <w:right w:w="80" w:type="dxa"/>
-            </w:tcMar>
-          </w:tcPr>
-          <w:p/>
-        </w:tc>
       </w:tr>
       <w:tr>
         <w:trPr>
           <w:trHeight w:val="300"/>
+          <w:jc w:val="center"/>
         </w:trPr>
         <w:tc>
           <w:tcPr>
@@ -10030,28 +9888,9 @@
                 <w:rFonts w:ascii="Helvetica" w:hAnsi="Helvetica"/>
                 <w:u w:color="000000"/>
               </w:rPr>
-              <w:t>12x12</w:t>
+              <w:t>12x12 (P=3, Q=4)</w:t>
             </w:r>
           </w:p>
-        </w:tc>
-        <w:tc>
-          <w:tcPr>
-            <w:tcW w:w="2339" w:type="dxa"/>
-            <w:tcBorders>
-              <w:top w:val="single" w:sz="2" w:space="0" w:color="000000"/>
-              <w:left w:val="single" w:sz="2" w:space="0" w:color="000000"/>
-              <w:bottom w:val="single" w:sz="2" w:space="0" w:color="000000"/>
-              <w:right w:val="single" w:sz="2" w:space="0" w:color="000000"/>
-            </w:tcBorders>
-            <w:shd w:val="clear" w:color="auto" w:fill="auto"/>
-            <w:tcMar>
-              <w:top w:w="80" w:type="dxa"/>
-              <w:left w:w="80" w:type="dxa"/>
-              <w:bottom w:w="80" w:type="dxa"/>
-              <w:right w:w="80" w:type="dxa"/>
-            </w:tcMar>
-          </w:tcPr>
-          <w:p/>
         </w:tc>
         <w:tc>
           <w:tcPr>
@@ -10095,6 +9934,7 @@
       <w:tr>
         <w:trPr>
           <w:trHeight w:val="300"/>
+          <w:jc w:val="center"/>
         </w:trPr>
         <w:tc>
           <w:tcPr>
@@ -10168,29 +10008,11 @@
           </w:tcPr>
           <w:p/>
         </w:tc>
-        <w:tc>
-          <w:tcPr>
-            <w:tcW w:w="2339" w:type="dxa"/>
-            <w:tcBorders>
-              <w:top w:val="single" w:sz="2" w:space="0" w:color="000000"/>
-              <w:left w:val="single" w:sz="2" w:space="0" w:color="000000"/>
-              <w:bottom w:val="single" w:sz="2" w:space="0" w:color="000000"/>
-              <w:right w:val="single" w:sz="2" w:space="0" w:color="000000"/>
-            </w:tcBorders>
-            <w:shd w:val="clear" w:color="auto" w:fill="EEEEEE"/>
-            <w:tcMar>
-              <w:top w:w="80" w:type="dxa"/>
-              <w:left w:w="80" w:type="dxa"/>
-              <w:bottom w:w="80" w:type="dxa"/>
-              <w:right w:w="80" w:type="dxa"/>
-            </w:tcMar>
-          </w:tcPr>
-          <w:p/>
-        </w:tc>
       </w:tr>
       <w:tr>
         <w:trPr>
           <w:trHeight w:val="300"/>
+          <w:jc w:val="center"/>
         </w:trPr>
         <w:tc>
           <w:tcPr>
@@ -10264,29 +10086,11 @@
           </w:tcPr>
           <w:p/>
         </w:tc>
-        <w:tc>
-          <w:tcPr>
-            <w:tcW w:w="2339" w:type="dxa"/>
-            <w:tcBorders>
-              <w:top w:val="single" w:sz="2" w:space="0" w:color="000000"/>
-              <w:left w:val="single" w:sz="2" w:space="0" w:color="000000"/>
-              <w:bottom w:val="single" w:sz="2" w:space="0" w:color="000000"/>
-              <w:right w:val="single" w:sz="2" w:space="0" w:color="000000"/>
-            </w:tcBorders>
-            <w:shd w:val="clear" w:color="auto" w:fill="auto"/>
-            <w:tcMar>
-              <w:top w:w="80" w:type="dxa"/>
-              <w:left w:w="80" w:type="dxa"/>
-              <w:bottom w:w="80" w:type="dxa"/>
-              <w:right w:w="80" w:type="dxa"/>
-            </w:tcMar>
-          </w:tcPr>
-          <w:p/>
-        </w:tc>
       </w:tr>
       <w:tr>
         <w:trPr>
           <w:trHeight w:val="300"/>
+          <w:jc w:val="center"/>
         </w:trPr>
         <w:tc>
           <w:tcPr>
@@ -10360,25 +10164,6 @@
           </w:tcPr>
           <w:p/>
         </w:tc>
-        <w:tc>
-          <w:tcPr>
-            <w:tcW w:w="2339" w:type="dxa"/>
-            <w:tcBorders>
-              <w:top w:val="single" w:sz="2" w:space="0" w:color="000000"/>
-              <w:left w:val="single" w:sz="2" w:space="0" w:color="000000"/>
-              <w:bottom w:val="single" w:sz="2" w:space="0" w:color="000000"/>
-              <w:right w:val="single" w:sz="2" w:space="0" w:color="000000"/>
-            </w:tcBorders>
-            <w:shd w:val="clear" w:color="auto" w:fill="EEEEEE"/>
-            <w:tcMar>
-              <w:top w:w="80" w:type="dxa"/>
-              <w:left w:w="80" w:type="dxa"/>
-              <w:bottom w:w="80" w:type="dxa"/>
-              <w:right w:w="80" w:type="dxa"/>
-            </w:tcMar>
-          </w:tcPr>
-          <w:p/>
-        </w:tc>
       </w:tr>
     </w:tbl>
     <w:p>
@@ -10386,6 +10171,76 @@
         <w:pStyle w:val="Default"/>
         <w:widowControl w:val="0"/>
         <w:ind w:left="216" w:hanging="216"/>
+        <w:rPr>
+          <w:rStyle w:val="None"/>
+          <w:rFonts w:ascii="Arial" w:eastAsia="Arial" w:hAnsi="Arial" w:cs="Arial"/>
+          <w:b/>
+          <w:bCs/>
+          <w:sz w:val="24"/>
+          <w:szCs w:val="24"/>
+          <w:u w:color="000000"/>
+        </w:rPr>
+      </w:pPr>
+    </w:p>
+    <w:p>
+      <w:pPr>
+        <w:pStyle w:val="Default"/>
+        <w:widowControl w:val="0"/>
+        <w:ind w:left="108" w:hanging="108"/>
+        <w:rPr>
+          <w:rStyle w:val="None"/>
+          <w:rFonts w:ascii="Arial" w:eastAsia="Arial" w:hAnsi="Arial" w:cs="Arial"/>
+          <w:b/>
+          <w:bCs/>
+          <w:sz w:val="24"/>
+          <w:szCs w:val="24"/>
+          <w:u w:color="000000"/>
+        </w:rPr>
+      </w:pPr>
+      <w:r>
+        <w:rPr>
+          <w:rStyle w:val="None"/>
+          <w:rFonts w:ascii="Arial" w:eastAsia="Arial" w:hAnsi="Arial" w:cs="Arial"/>
+          <w:b/>
+          <w:bCs/>
+          <w:sz w:val="24"/>
+          <w:szCs w:val="24"/>
+          <w:u w:color="000000"/>
+        </w:rPr>
+        <w:t>II.C. Which heuristics (MRV, LCV, FC, etc.) did you use to solve your boards? If you used different heuristics from the Minimal AI, explain why.</w:t>
+      </w:r>
+    </w:p>
+    <w:p>
+      <w:pPr>
+        <w:pStyle w:val="Default"/>
+        <w:rPr>
+          <w:rStyle w:val="None"/>
+          <w:rFonts w:ascii="Arial" w:eastAsia="Arial" w:hAnsi="Arial" w:cs="Arial"/>
+          <w:b/>
+          <w:bCs/>
+          <w:sz w:val="24"/>
+          <w:szCs w:val="24"/>
+          <w:u w:color="000000"/>
+        </w:rPr>
+      </w:pPr>
+    </w:p>
+    <w:p>
+      <w:pPr>
+        <w:pStyle w:val="Default"/>
+        <w:rPr>
+          <w:rStyle w:val="None"/>
+          <w:rFonts w:ascii="Arial" w:eastAsia="Arial" w:hAnsi="Arial" w:cs="Arial"/>
+          <w:b/>
+          <w:bCs/>
+          <w:sz w:val="24"/>
+          <w:szCs w:val="24"/>
+          <w:u w:color="000000"/>
+        </w:rPr>
+      </w:pPr>
+    </w:p>
+    <w:p>
+      <w:pPr>
+        <w:pStyle w:val="Default"/>
         <w:rPr>
           <w:rStyle w:val="None"/>
           <w:rFonts w:ascii="Arial" w:eastAsia="Arial" w:hAnsi="Arial" w:cs="Arial"/>
@@ -10498,50 +10353,31 @@
           <w:szCs w:val="24"/>
           <w:u w:color="000000"/>
         </w:rPr>
-        <w:t xml:space="preserve"> count as </w:t>
-      </w:r>
-      <w:proofErr w:type="spellStart"/>
+        <w:t xml:space="preserve"> count as part of your two-page total limit.</w:t>
+      </w:r>
       <w:r>
         <w:rPr>
           <w:rStyle w:val="None"/>
           <w:rFonts w:ascii="Arial" w:hAnsi="Arial"/>
           <w:b/>
           <w:bCs/>
-          <w:i/>
-          <w:iCs/>
-          <w:sz w:val="24"/>
-          <w:szCs w:val="24"/>
-          <w:u w:color="000000"/>
-        </w:rPr>
-        <w:t>past</w:t>
-      </w:r>
-      <w:proofErr w:type="spellEnd"/>
-      <w:r>
-        <w:rPr>
-          <w:rStyle w:val="None"/>
-          <w:rFonts w:ascii="Arial" w:hAnsi="Arial"/>
-          <w:b/>
-          <w:bCs/>
-          <w:i/>
-          <w:iCs/>
-          <w:sz w:val="24"/>
-          <w:szCs w:val="24"/>
-          <w:u w:color="000000"/>
-        </w:rPr>
-        <w:t xml:space="preserve"> of your two-page total limit.</w:t>
-      </w:r>
-      <w:r>
-        <w:rPr>
-          <w:rStyle w:val="None"/>
-          <w:rFonts w:ascii="Arial" w:hAnsi="Arial"/>
-          <w:b/>
-          <w:bCs/>
           <w:sz w:val="24"/>
           <w:szCs w:val="24"/>
           <w:u w:color="000000"/>
         </w:rPr>
         <w:t>)</w:t>
       </w:r>
+    </w:p>
+    <w:p>
+      <w:pPr>
+        <w:pStyle w:val="Default"/>
+        <w:jc w:val="center"/>
+        <w:rPr>
+          <w:rFonts w:hint="eastAsia"/>
+        </w:rPr>
+      </w:pPr>
+      <w:bookmarkStart w:id="20" w:name="_GoBack"/>
+      <w:bookmarkEnd w:id="20"/>
     </w:p>
     <w:sectPr>
       <w:headerReference w:type="default" r:id="rId10"/>

</xml_diff>

<commit_message>
Further adjustments to manual
</commit_message>
<xml_diff>
--- a/Sudoku_Student_Manual.docx
+++ b/Sudoku_Student_Manual.docx
@@ -5404,115 +5404,119 @@
         <w:pStyle w:val="Default"/>
         <w:spacing w:line="360" w:lineRule="auto"/>
         <w:rPr>
+          <w:rStyle w:val="None"/>
+          <w:rFonts w:ascii="Times New Roman" w:hAnsi="Times New Roman"/>
+          <w:sz w:val="24"/>
+          <w:szCs w:val="24"/>
+          <w:u w:color="000000"/>
+        </w:rPr>
+      </w:pPr>
+      <w:r>
+        <w:rPr>
+          <w:rStyle w:val="None"/>
+          <w:rFonts w:ascii="Times New Roman" w:hAnsi="Times New Roman"/>
+          <w:sz w:val="24"/>
+          <w:szCs w:val="24"/>
+          <w:u w:color="000000"/>
+        </w:rPr>
+        <w:t xml:space="preserve">At this point you should have your most up-to-date source code in the </w:t>
+      </w:r>
+      <w:r>
+        <w:rPr>
+          <w:rFonts w:ascii="Times New Roman" w:hAnsi="Times New Roman"/>
+          <w:sz w:val="24"/>
+          <w:szCs w:val="24"/>
+          <w:u w:color="000000"/>
+        </w:rPr>
+        <w:t>‘</w:t>
+      </w:r>
+      <w:proofErr w:type="spellStart"/>
+      <w:r>
+        <w:rPr>
+          <w:rFonts w:ascii="Times New Roman" w:hAnsi="Times New Roman"/>
+          <w:sz w:val="24"/>
+          <w:szCs w:val="24"/>
+          <w:u w:color="000000"/>
+        </w:rPr>
+        <w:t>src</w:t>
+      </w:r>
+      <w:proofErr w:type="spellEnd"/>
+      <w:r>
+        <w:rPr>
+          <w:rFonts w:ascii="Times New Roman" w:hAnsi="Times New Roman"/>
+          <w:sz w:val="24"/>
+          <w:szCs w:val="24"/>
+          <w:u w:color="000000"/>
+        </w:rPr>
+        <w:t xml:space="preserve">’ </w:t>
+      </w:r>
+      <w:r>
+        <w:rPr>
+          <w:rStyle w:val="None"/>
+          <w:rFonts w:ascii="Times New Roman" w:hAnsi="Times New Roman"/>
+          <w:sz w:val="24"/>
+          <w:szCs w:val="24"/>
+          <w:u w:color="000000"/>
+        </w:rPr>
+        <w:t xml:space="preserve">folder and your compiled project in the </w:t>
+      </w:r>
+      <w:r>
+        <w:rPr>
+          <w:rFonts w:ascii="Times New Roman" w:hAnsi="Times New Roman"/>
+          <w:sz w:val="24"/>
+          <w:szCs w:val="24"/>
+          <w:u w:color="000000"/>
+        </w:rPr>
+        <w:t xml:space="preserve">‘bin’ </w:t>
+      </w:r>
+      <w:r>
+        <w:rPr>
+          <w:rStyle w:val="None"/>
+          <w:rFonts w:ascii="Times New Roman" w:hAnsi="Times New Roman"/>
+          <w:sz w:val="24"/>
+          <w:szCs w:val="24"/>
+          <w:u w:color="000000"/>
+        </w:rPr>
+        <w:t>folder. Navigate to your shell</w:t>
+      </w:r>
+      <w:r>
+        <w:rPr>
+          <w:rFonts w:ascii="Times New Roman" w:hAnsi="Times New Roman"/>
+          <w:sz w:val="24"/>
+          <w:szCs w:val="24"/>
+          <w:u w:color="000000"/>
+        </w:rPr>
+        <w:t>’</w:t>
+      </w:r>
+      <w:r>
+        <w:rPr>
+          <w:rStyle w:val="None"/>
+          <w:rFonts w:ascii="Times New Roman" w:hAnsi="Times New Roman"/>
+          <w:sz w:val="24"/>
+          <w:szCs w:val="24"/>
+          <w:u w:color="000000"/>
+        </w:rPr>
+        <w:t>s root directory and execute the command make submission. It will ask you for some information and create a zip file inside the folder. Submit this zip file to EEE or Canvas</w:t>
+      </w:r>
+      <w:r>
+        <w:rPr>
+          <w:rStyle w:val="None"/>
+          <w:rFonts w:ascii="Times New Roman" w:hAnsi="Times New Roman"/>
+          <w:sz w:val="24"/>
+          <w:szCs w:val="24"/>
+          <w:u w:color="000000"/>
+        </w:rPr>
+        <w:t xml:space="preserve">. The final report will be handled as a separate assignment on Canvas (see the end of the manual for the format). </w:t>
+      </w:r>
+    </w:p>
+    <w:p>
+      <w:pPr>
+        <w:pStyle w:val="Default"/>
+        <w:spacing w:line="360" w:lineRule="auto"/>
+        <w:rPr>
           <w:rFonts w:hint="eastAsia"/>
         </w:rPr>
       </w:pPr>
-      <w:r>
-        <w:rPr>
-          <w:rStyle w:val="None"/>
-          <w:rFonts w:ascii="Times New Roman" w:hAnsi="Times New Roman"/>
-          <w:sz w:val="24"/>
-          <w:szCs w:val="24"/>
-          <w:u w:color="000000"/>
-        </w:rPr>
-        <w:t xml:space="preserve">At this point you should have your most up-to-date source code in the </w:t>
-      </w:r>
-      <w:r>
-        <w:rPr>
-          <w:rFonts w:ascii="Times New Roman" w:hAnsi="Times New Roman"/>
-          <w:sz w:val="24"/>
-          <w:szCs w:val="24"/>
-          <w:u w:color="000000"/>
-        </w:rPr>
-        <w:t>‘</w:t>
-      </w:r>
-      <w:proofErr w:type="spellStart"/>
-      <w:r>
-        <w:rPr>
-          <w:rFonts w:ascii="Times New Roman" w:hAnsi="Times New Roman"/>
-          <w:sz w:val="24"/>
-          <w:szCs w:val="24"/>
-          <w:u w:color="000000"/>
-        </w:rPr>
-        <w:t>src</w:t>
-      </w:r>
-      <w:proofErr w:type="spellEnd"/>
-      <w:r>
-        <w:rPr>
-          <w:rFonts w:ascii="Times New Roman" w:hAnsi="Times New Roman"/>
-          <w:sz w:val="24"/>
-          <w:szCs w:val="24"/>
-          <w:u w:color="000000"/>
-        </w:rPr>
-        <w:t xml:space="preserve">’ </w:t>
-      </w:r>
-      <w:r>
-        <w:rPr>
-          <w:rStyle w:val="None"/>
-          <w:rFonts w:ascii="Times New Roman" w:hAnsi="Times New Roman"/>
-          <w:sz w:val="24"/>
-          <w:szCs w:val="24"/>
-          <w:u w:color="000000"/>
-        </w:rPr>
-        <w:t xml:space="preserve">folder, your report in pdf format in the </w:t>
-      </w:r>
-      <w:r>
-        <w:rPr>
-          <w:rFonts w:ascii="Times New Roman" w:hAnsi="Times New Roman"/>
-          <w:sz w:val="24"/>
-          <w:szCs w:val="24"/>
-          <w:u w:color="000000"/>
-        </w:rPr>
-        <w:t xml:space="preserve">‘doc’ </w:t>
-      </w:r>
-      <w:r>
-        <w:rPr>
-          <w:rStyle w:val="None"/>
-          <w:rFonts w:ascii="Times New Roman" w:hAnsi="Times New Roman"/>
-          <w:sz w:val="24"/>
-          <w:szCs w:val="24"/>
-          <w:u w:color="000000"/>
-        </w:rPr>
-        <w:t xml:space="preserve">folder, and your compiled project in the </w:t>
-      </w:r>
-      <w:r>
-        <w:rPr>
-          <w:rFonts w:ascii="Times New Roman" w:hAnsi="Times New Roman"/>
-          <w:sz w:val="24"/>
-          <w:szCs w:val="24"/>
-          <w:u w:color="000000"/>
-        </w:rPr>
-        <w:t xml:space="preserve">‘bin’ </w:t>
-      </w:r>
-      <w:r>
-        <w:rPr>
-          <w:rStyle w:val="None"/>
-          <w:rFonts w:ascii="Times New Roman" w:hAnsi="Times New Roman"/>
-          <w:sz w:val="24"/>
-          <w:szCs w:val="24"/>
-          <w:u w:color="000000"/>
-        </w:rPr>
-        <w:t>folder. Navigate to your shell</w:t>
-      </w:r>
-      <w:r>
-        <w:rPr>
-          <w:rFonts w:ascii="Times New Roman" w:hAnsi="Times New Roman"/>
-          <w:sz w:val="24"/>
-          <w:szCs w:val="24"/>
-          <w:u w:color="000000"/>
-        </w:rPr>
-        <w:t>’</w:t>
-      </w:r>
-      <w:r>
-        <w:rPr>
-          <w:rStyle w:val="None"/>
-          <w:rFonts w:ascii="Times New Roman" w:hAnsi="Times New Roman"/>
-          <w:sz w:val="24"/>
-          <w:szCs w:val="24"/>
-          <w:u w:color="000000"/>
-        </w:rPr>
-        <w:t>s root directory and execute the command make submission. It will ask you for some information and create a zip file inside the folder. Submit this zip file to EEE or Canvas.</w:t>
-      </w:r>
       <w:r>
         <w:rPr>
           <w:rStyle w:val="None"/>
@@ -9307,18 +9311,6 @@
           <w:u w:color="000000"/>
         </w:rPr>
       </w:pPr>
-      <w:r>
-        <w:rPr>
-          <w:rStyle w:val="None"/>
-          <w:rFonts w:ascii="Arial" w:eastAsia="Arial" w:hAnsi="Arial" w:cs="Arial"/>
-          <w:b/>
-          <w:bCs/>
-          <w:sz w:val="24"/>
-          <w:szCs w:val="24"/>
-          <w:u w:color="000000"/>
-        </w:rPr>
-        <w:t>I.C. Which heuristics (MRV, LCV, FC, etc.) did you use to solve your boards? Why?</w:t>
-      </w:r>
     </w:p>
     <w:p>
       <w:pPr>
@@ -9399,6 +9391,20 @@
           <w:u w:color="000000"/>
         </w:rPr>
       </w:pPr>
+      <w:bookmarkStart w:id="20" w:name="_GoBack"/>
+      <w:bookmarkEnd w:id="20"/>
+      <w:r>
+        <w:rPr>
+          <w:rStyle w:val="None"/>
+          <w:rFonts w:ascii="Arial" w:eastAsia="Arial" w:hAnsi="Arial" w:cs="Arial"/>
+          <w:b/>
+          <w:bCs/>
+          <w:sz w:val="24"/>
+          <w:szCs w:val="24"/>
+          <w:u w:color="000000"/>
+        </w:rPr>
+        <w:t>I.C. Which heuristics (MRV, LCV, FC, etc.) did you use to solve your boards? Why?</w:t>
+      </w:r>
     </w:p>
     <w:p>
       <w:pPr>
@@ -9419,6 +9425,8 @@
     <w:p>
       <w:pPr>
         <w:pStyle w:val="Default"/>
+        <w:widowControl w:val="0"/>
+        <w:ind w:left="108" w:hanging="108"/>
         <w:rPr>
           <w:rStyle w:val="None"/>
           <w:rFonts w:ascii="Arial" w:eastAsia="Arial" w:hAnsi="Arial" w:cs="Arial"/>
@@ -9429,6 +9437,84 @@
           <w:u w:color="000000"/>
         </w:rPr>
       </w:pPr>
+    </w:p>
+    <w:p>
+      <w:pPr>
+        <w:pStyle w:val="Default"/>
+        <w:widowControl w:val="0"/>
+        <w:ind w:left="108" w:hanging="108"/>
+        <w:rPr>
+          <w:rStyle w:val="None"/>
+          <w:rFonts w:ascii="Arial" w:eastAsia="Arial" w:hAnsi="Arial" w:cs="Arial"/>
+          <w:b/>
+          <w:bCs/>
+          <w:sz w:val="24"/>
+          <w:szCs w:val="24"/>
+          <w:u w:color="000000"/>
+        </w:rPr>
+      </w:pPr>
+    </w:p>
+    <w:p>
+      <w:pPr>
+        <w:pStyle w:val="Default"/>
+        <w:widowControl w:val="0"/>
+        <w:ind w:left="108" w:hanging="108"/>
+        <w:rPr>
+          <w:rStyle w:val="None"/>
+          <w:rFonts w:ascii="Arial" w:eastAsia="Arial" w:hAnsi="Arial" w:cs="Arial"/>
+          <w:b/>
+          <w:bCs/>
+          <w:sz w:val="24"/>
+          <w:szCs w:val="24"/>
+          <w:u w:color="000000"/>
+        </w:rPr>
+      </w:pPr>
+    </w:p>
+    <w:p>
+      <w:pPr>
+        <w:pStyle w:val="Default"/>
+        <w:widowControl w:val="0"/>
+        <w:ind w:left="108" w:hanging="108"/>
+        <w:rPr>
+          <w:rStyle w:val="None"/>
+          <w:rFonts w:ascii="Arial" w:eastAsia="Arial" w:hAnsi="Arial" w:cs="Arial"/>
+          <w:b/>
+          <w:bCs/>
+          <w:sz w:val="24"/>
+          <w:szCs w:val="24"/>
+          <w:u w:color="000000"/>
+        </w:rPr>
+      </w:pPr>
+    </w:p>
+    <w:p>
+      <w:pPr>
+        <w:pStyle w:val="Default"/>
+        <w:widowControl w:val="0"/>
+        <w:ind w:left="108" w:hanging="108"/>
+        <w:rPr>
+          <w:rStyle w:val="None"/>
+          <w:rFonts w:ascii="Arial" w:eastAsia="Arial" w:hAnsi="Arial" w:cs="Arial"/>
+          <w:b/>
+          <w:bCs/>
+          <w:sz w:val="24"/>
+          <w:szCs w:val="24"/>
+          <w:u w:color="000000"/>
+        </w:rPr>
+      </w:pPr>
+    </w:p>
+    <w:p>
+      <w:pPr>
+        <w:pStyle w:val="Default"/>
+        <w:rPr>
+          <w:rStyle w:val="None"/>
+          <w:rFonts w:ascii="Arial" w:eastAsia="Arial" w:hAnsi="Arial" w:cs="Arial"/>
+          <w:b/>
+          <w:bCs/>
+          <w:sz w:val="24"/>
+          <w:szCs w:val="24"/>
+          <w:u w:color="000000"/>
+        </w:rPr>
+      </w:pPr>
       <w:r>
         <w:rPr>
           <w:rStyle w:val="None"/>
@@ -9479,6 +9565,7 @@
           <w:szCs w:val="24"/>
           <w:u w:color="000000"/>
         </w:rPr>
+        <w:lastRenderedPageBreak/>
         <w:t>II.A. Briefly describe your Final AI algorithm, focusing mainly on the changes since Minimal AI:</w:t>
       </w:r>
     </w:p>
@@ -10197,6 +10284,86 @@
           <w:u w:color="000000"/>
         </w:rPr>
       </w:pPr>
+    </w:p>
+    <w:p>
+      <w:pPr>
+        <w:pStyle w:val="Default"/>
+        <w:widowControl w:val="0"/>
+        <w:ind w:left="108" w:hanging="108"/>
+        <w:rPr>
+          <w:rStyle w:val="None"/>
+          <w:rFonts w:ascii="Arial" w:eastAsia="Arial" w:hAnsi="Arial" w:cs="Arial"/>
+          <w:b/>
+          <w:bCs/>
+          <w:sz w:val="24"/>
+          <w:szCs w:val="24"/>
+          <w:u w:color="000000"/>
+        </w:rPr>
+      </w:pPr>
+    </w:p>
+    <w:p>
+      <w:pPr>
+        <w:pStyle w:val="Default"/>
+        <w:widowControl w:val="0"/>
+        <w:ind w:left="108" w:hanging="108"/>
+        <w:rPr>
+          <w:rStyle w:val="None"/>
+          <w:rFonts w:ascii="Arial" w:eastAsia="Arial" w:hAnsi="Arial" w:cs="Arial"/>
+          <w:b/>
+          <w:bCs/>
+          <w:sz w:val="24"/>
+          <w:szCs w:val="24"/>
+          <w:u w:color="000000"/>
+        </w:rPr>
+      </w:pPr>
+    </w:p>
+    <w:p>
+      <w:pPr>
+        <w:pStyle w:val="Default"/>
+        <w:widowControl w:val="0"/>
+        <w:ind w:left="108" w:hanging="108"/>
+        <w:rPr>
+          <w:rStyle w:val="None"/>
+          <w:rFonts w:ascii="Arial" w:eastAsia="Arial" w:hAnsi="Arial" w:cs="Arial"/>
+          <w:b/>
+          <w:bCs/>
+          <w:sz w:val="24"/>
+          <w:szCs w:val="24"/>
+          <w:u w:color="000000"/>
+        </w:rPr>
+      </w:pPr>
+    </w:p>
+    <w:p>
+      <w:pPr>
+        <w:pStyle w:val="Default"/>
+        <w:widowControl w:val="0"/>
+        <w:ind w:left="108" w:hanging="108"/>
+        <w:rPr>
+          <w:rStyle w:val="None"/>
+          <w:rFonts w:ascii="Arial" w:eastAsia="Arial" w:hAnsi="Arial" w:cs="Arial"/>
+          <w:b/>
+          <w:bCs/>
+          <w:sz w:val="24"/>
+          <w:szCs w:val="24"/>
+          <w:u w:color="000000"/>
+        </w:rPr>
+      </w:pPr>
+    </w:p>
+    <w:p>
+      <w:pPr>
+        <w:pStyle w:val="Default"/>
+        <w:widowControl w:val="0"/>
+        <w:ind w:left="108" w:hanging="108"/>
+        <w:rPr>
+          <w:rStyle w:val="None"/>
+          <w:rFonts w:ascii="Arial" w:eastAsia="Arial" w:hAnsi="Arial" w:cs="Arial"/>
+          <w:b/>
+          <w:bCs/>
+          <w:sz w:val="24"/>
+          <w:szCs w:val="24"/>
+          <w:u w:color="000000"/>
+        </w:rPr>
+      </w:pPr>
       <w:r>
         <w:rPr>
           <w:rStyle w:val="None"/>
@@ -10376,8 +10543,6 @@
           <w:rFonts w:hint="eastAsia"/>
         </w:rPr>
       </w:pPr>
-      <w:bookmarkStart w:id="20" w:name="_GoBack"/>
-      <w:bookmarkEnd w:id="20"/>
     </w:p>
     <w:sectPr>
       <w:headerReference w:type="default" r:id="rId10"/>

</xml_diff>